<commit_message>
ICA 6 DOC update
updated with equation for states in the river world
</commit_message>
<xml_diff>
--- a/Uke 9 - ICA 6/ICA6doc.docx
+++ b/Uke 9 - ICA 6/ICA6doc.docx
@@ -5,8 +5,14 @@
     <w:p>
       <w:pPr>
         <w:pStyle w:val="Brdtekst"/>
+        <w:rPr>
+          <w:lang w:val="nb-NO"/>
+        </w:rPr>
       </w:pPr>
       <w:r>
+        <w:rPr>
+          <w:lang w:val="nb-NO"/>
+        </w:rPr>
         <w:t>a)</w:t>
       </w:r>
       <w:r>
@@ -60,12 +66,6 @@
                               </w:tblBorders>
                               <w:shd w:val="clear" w:color="auto" w:fill="BDC0BF"/>
                               <w:tblLayout w:type="fixed"/>
-                              <w:tblCellMar>
-                                <w:top w:w="0" w:type="dxa"/>
-                                <w:left w:w="0" w:type="dxa"/>
-                                <w:bottom w:w="0" w:type="dxa"/>
-                                <w:right w:w="0" w:type="dxa"/>
-                              </w:tblCellMar>
                               <w:tblLook w:val="04A0" w:firstRow="1" w:lastRow="0" w:firstColumn="1" w:lastColumn="0" w:noHBand="0" w:noVBand="1"/>
                             </w:tblPr>
                             <w:tblGrid>
@@ -74,14 +74,6 @@
                               <w:gridCol w:w="2613"/>
                             </w:tblGrid>
                             <w:tr>
-                              <w:tblPrEx>
-                                <w:tblCellMar>
-                                  <w:top w:w="0" w:type="dxa"/>
-                                  <w:left w:w="0" w:type="dxa"/>
-                                  <w:bottom w:w="0" w:type="dxa"/>
-                                  <w:right w:w="0" w:type="dxa"/>
-                                </w:tblCellMar>
-                              </w:tblPrEx>
                               <w:trPr>
                                 <w:trHeight w:val="280"/>
                                 <w:tblHeader/>
@@ -165,24 +157,20 @@
                                   <w:pPr>
                                     <w:pStyle w:val="Tabellstil1"/>
                                   </w:pPr>
+                                  <w:proofErr w:type="spellStart"/>
                                   <w:r>
                                     <w:rPr>
                                       <w:rFonts w:eastAsia="Arial Unicode MS" w:cs="Arial Unicode MS"/>
                                     </w:rPr>
                                     <w:t>XOR</w:t>
                                   </w:r>
+                                  <w:proofErr w:type="spellEnd"/>
                                 </w:p>
                               </w:tc>
                             </w:tr>
                             <w:tr>
                               <w:tblPrEx>
                                 <w:shd w:val="clear" w:color="auto" w:fill="auto"/>
-                                <w:tblCellMar>
-                                  <w:top w:w="0" w:type="dxa"/>
-                                  <w:left w:w="0" w:type="dxa"/>
-                                  <w:bottom w:w="0" w:type="dxa"/>
-                                  <w:right w:w="0" w:type="dxa"/>
-                                </w:tblCellMar>
                               </w:tblPrEx>
                               <w:trPr>
                                 <w:trHeight w:val="280"/>
@@ -289,12 +277,6 @@
                             <w:tr>
                               <w:tblPrEx>
                                 <w:shd w:val="clear" w:color="auto" w:fill="auto"/>
-                                <w:tblCellMar>
-                                  <w:top w:w="0" w:type="dxa"/>
-                                  <w:left w:w="0" w:type="dxa"/>
-                                  <w:bottom w:w="0" w:type="dxa"/>
-                                  <w:right w:w="0" w:type="dxa"/>
-                                </w:tblCellMar>
                               </w:tblPrEx>
                               <w:trPr>
                                 <w:trHeight w:val="280"/>
@@ -401,12 +383,6 @@
                             <w:tr>
                               <w:tblPrEx>
                                 <w:shd w:val="clear" w:color="auto" w:fill="auto"/>
-                                <w:tblCellMar>
-                                  <w:top w:w="0" w:type="dxa"/>
-                                  <w:left w:w="0" w:type="dxa"/>
-                                  <w:bottom w:w="0" w:type="dxa"/>
-                                  <w:right w:w="0" w:type="dxa"/>
-                                </w:tblCellMar>
                               </w:tblPrEx>
                               <w:trPr>
                                 <w:trHeight w:val="280"/>
@@ -513,12 +489,6 @@
                             <w:tr>
                               <w:tblPrEx>
                                 <w:shd w:val="clear" w:color="auto" w:fill="auto"/>
-                                <w:tblCellMar>
-                                  <w:top w:w="0" w:type="dxa"/>
-                                  <w:left w:w="0" w:type="dxa"/>
-                                  <w:bottom w:w="0" w:type="dxa"/>
-                                  <w:right w:w="0" w:type="dxa"/>
-                                </w:tblCellMar>
                               </w:tblPrEx>
                               <w:trPr>
                                 <w:trHeight w:val="280"/>
@@ -655,12 +625,6 @@
                         </w:tblBorders>
                         <w:shd w:val="clear" w:color="auto" w:fill="BDC0BF"/>
                         <w:tblLayout w:type="fixed"/>
-                        <w:tblCellMar>
-                          <w:top w:w="0" w:type="dxa"/>
-                          <w:left w:w="0" w:type="dxa"/>
-                          <w:bottom w:w="0" w:type="dxa"/>
-                          <w:right w:w="0" w:type="dxa"/>
-                        </w:tblCellMar>
                         <w:tblLook w:val="04A0" w:firstRow="1" w:lastRow="0" w:firstColumn="1" w:lastColumn="0" w:noHBand="0" w:noVBand="1"/>
                       </w:tblPr>
                       <w:tblGrid>
@@ -669,14 +633,6 @@
                         <w:gridCol w:w="2613"/>
                       </w:tblGrid>
                       <w:tr>
-                        <w:tblPrEx>
-                          <w:tblCellMar>
-                            <w:top w:w="0" w:type="dxa"/>
-                            <w:left w:w="0" w:type="dxa"/>
-                            <w:bottom w:w="0" w:type="dxa"/>
-                            <w:right w:w="0" w:type="dxa"/>
-                          </w:tblCellMar>
-                        </w:tblPrEx>
                         <w:trPr>
                           <w:trHeight w:val="280"/>
                           <w:tblHeader/>
@@ -760,24 +716,20 @@
                             <w:pPr>
                               <w:pStyle w:val="Tabellstil1"/>
                             </w:pPr>
+                            <w:proofErr w:type="spellStart"/>
                             <w:r>
                               <w:rPr>
                                 <w:rFonts w:eastAsia="Arial Unicode MS" w:cs="Arial Unicode MS"/>
                               </w:rPr>
                               <w:t>XOR</w:t>
                             </w:r>
+                            <w:proofErr w:type="spellEnd"/>
                           </w:p>
                         </w:tc>
                       </w:tr>
                       <w:tr>
                         <w:tblPrEx>
                           <w:shd w:val="clear" w:color="auto" w:fill="auto"/>
-                          <w:tblCellMar>
-                            <w:top w:w="0" w:type="dxa"/>
-                            <w:left w:w="0" w:type="dxa"/>
-                            <w:bottom w:w="0" w:type="dxa"/>
-                            <w:right w:w="0" w:type="dxa"/>
-                          </w:tblCellMar>
                         </w:tblPrEx>
                         <w:trPr>
                           <w:trHeight w:val="280"/>
@@ -884,12 +836,6 @@
                       <w:tr>
                         <w:tblPrEx>
                           <w:shd w:val="clear" w:color="auto" w:fill="auto"/>
-                          <w:tblCellMar>
-                            <w:top w:w="0" w:type="dxa"/>
-                            <w:left w:w="0" w:type="dxa"/>
-                            <w:bottom w:w="0" w:type="dxa"/>
-                            <w:right w:w="0" w:type="dxa"/>
-                          </w:tblCellMar>
                         </w:tblPrEx>
                         <w:trPr>
                           <w:trHeight w:val="280"/>
@@ -996,12 +942,6 @@
                       <w:tr>
                         <w:tblPrEx>
                           <w:shd w:val="clear" w:color="auto" w:fill="auto"/>
-                          <w:tblCellMar>
-                            <w:top w:w="0" w:type="dxa"/>
-                            <w:left w:w="0" w:type="dxa"/>
-                            <w:bottom w:w="0" w:type="dxa"/>
-                            <w:right w:w="0" w:type="dxa"/>
-                          </w:tblCellMar>
                         </w:tblPrEx>
                         <w:trPr>
                           <w:trHeight w:val="280"/>
@@ -1108,12 +1048,6 @@
                       <w:tr>
                         <w:tblPrEx>
                           <w:shd w:val="clear" w:color="auto" w:fill="auto"/>
-                          <w:tblCellMar>
-                            <w:top w:w="0" w:type="dxa"/>
-                            <w:left w:w="0" w:type="dxa"/>
-                            <w:bottom w:w="0" w:type="dxa"/>
-                            <w:right w:w="0" w:type="dxa"/>
-                          </w:tblCellMar>
                         </w:tblPrEx>
                         <w:trPr>
                           <w:trHeight w:val="280"/>
@@ -1278,12 +1212,6 @@
                               </w:tblBorders>
                               <w:shd w:val="clear" w:color="auto" w:fill="BDC0BF"/>
                               <w:tblLayout w:type="fixed"/>
-                              <w:tblCellMar>
-                                <w:top w:w="0" w:type="dxa"/>
-                                <w:left w:w="0" w:type="dxa"/>
-                                <w:bottom w:w="0" w:type="dxa"/>
-                                <w:right w:w="0" w:type="dxa"/>
-                              </w:tblCellMar>
                               <w:tblLook w:val="04A0" w:firstRow="1" w:lastRow="0" w:firstColumn="1" w:lastColumn="0" w:noHBand="0" w:noVBand="1"/>
                             </w:tblPr>
                             <w:tblGrid>
@@ -1292,14 +1220,6 @@
                               <w:gridCol w:w="2613"/>
                             </w:tblGrid>
                             <w:tr>
-                              <w:tblPrEx>
-                                <w:tblCellMar>
-                                  <w:top w:w="0" w:type="dxa"/>
-                                  <w:left w:w="0" w:type="dxa"/>
-                                  <w:bottom w:w="0" w:type="dxa"/>
-                                  <w:right w:w="0" w:type="dxa"/>
-                                </w:tblCellMar>
-                              </w:tblPrEx>
                               <w:trPr>
                                 <w:trHeight w:val="280"/>
                                 <w:tblHeader/>
@@ -1395,12 +1315,6 @@
                             <w:tr>
                               <w:tblPrEx>
                                 <w:shd w:val="clear" w:color="auto" w:fill="auto"/>
-                                <w:tblCellMar>
-                                  <w:top w:w="0" w:type="dxa"/>
-                                  <w:left w:w="0" w:type="dxa"/>
-                                  <w:bottom w:w="0" w:type="dxa"/>
-                                  <w:right w:w="0" w:type="dxa"/>
-                                </w:tblCellMar>
                               </w:tblPrEx>
                               <w:trPr>
                                 <w:trHeight w:val="280"/>
@@ -1507,12 +1421,6 @@
                             <w:tr>
                               <w:tblPrEx>
                                 <w:shd w:val="clear" w:color="auto" w:fill="auto"/>
-                                <w:tblCellMar>
-                                  <w:top w:w="0" w:type="dxa"/>
-                                  <w:left w:w="0" w:type="dxa"/>
-                                  <w:bottom w:w="0" w:type="dxa"/>
-                                  <w:right w:w="0" w:type="dxa"/>
-                                </w:tblCellMar>
                               </w:tblPrEx>
                               <w:trPr>
                                 <w:trHeight w:val="280"/>
@@ -1619,12 +1527,6 @@
                             <w:tr>
                               <w:tblPrEx>
                                 <w:shd w:val="clear" w:color="auto" w:fill="auto"/>
-                                <w:tblCellMar>
-                                  <w:top w:w="0" w:type="dxa"/>
-                                  <w:left w:w="0" w:type="dxa"/>
-                                  <w:bottom w:w="0" w:type="dxa"/>
-                                  <w:right w:w="0" w:type="dxa"/>
-                                </w:tblCellMar>
                               </w:tblPrEx>
                               <w:trPr>
                                 <w:trHeight w:val="280"/>
@@ -1731,12 +1633,6 @@
                             <w:tr>
                               <w:tblPrEx>
                                 <w:shd w:val="clear" w:color="auto" w:fill="auto"/>
-                                <w:tblCellMar>
-                                  <w:top w:w="0" w:type="dxa"/>
-                                  <w:left w:w="0" w:type="dxa"/>
-                                  <w:bottom w:w="0" w:type="dxa"/>
-                                  <w:right w:w="0" w:type="dxa"/>
-                                </w:tblCellMar>
                               </w:tblPrEx>
                               <w:trPr>
                                 <w:trHeight w:val="280"/>
@@ -1873,12 +1769,6 @@
                         </w:tblBorders>
                         <w:shd w:val="clear" w:color="auto" w:fill="BDC0BF"/>
                         <w:tblLayout w:type="fixed"/>
-                        <w:tblCellMar>
-                          <w:top w:w="0" w:type="dxa"/>
-                          <w:left w:w="0" w:type="dxa"/>
-                          <w:bottom w:w="0" w:type="dxa"/>
-                          <w:right w:w="0" w:type="dxa"/>
-                        </w:tblCellMar>
                         <w:tblLook w:val="04A0" w:firstRow="1" w:lastRow="0" w:firstColumn="1" w:lastColumn="0" w:noHBand="0" w:noVBand="1"/>
                       </w:tblPr>
                       <w:tblGrid>
@@ -1887,14 +1777,6 @@
                         <w:gridCol w:w="2613"/>
                       </w:tblGrid>
                       <w:tr>
-                        <w:tblPrEx>
-                          <w:tblCellMar>
-                            <w:top w:w="0" w:type="dxa"/>
-                            <w:left w:w="0" w:type="dxa"/>
-                            <w:bottom w:w="0" w:type="dxa"/>
-                            <w:right w:w="0" w:type="dxa"/>
-                          </w:tblCellMar>
-                        </w:tblPrEx>
                         <w:trPr>
                           <w:trHeight w:val="280"/>
                           <w:tblHeader/>
@@ -1990,12 +1872,6 @@
                       <w:tr>
                         <w:tblPrEx>
                           <w:shd w:val="clear" w:color="auto" w:fill="auto"/>
-                          <w:tblCellMar>
-                            <w:top w:w="0" w:type="dxa"/>
-                            <w:left w:w="0" w:type="dxa"/>
-                            <w:bottom w:w="0" w:type="dxa"/>
-                            <w:right w:w="0" w:type="dxa"/>
-                          </w:tblCellMar>
                         </w:tblPrEx>
                         <w:trPr>
                           <w:trHeight w:val="280"/>
@@ -2102,12 +1978,6 @@
                       <w:tr>
                         <w:tblPrEx>
                           <w:shd w:val="clear" w:color="auto" w:fill="auto"/>
-                          <w:tblCellMar>
-                            <w:top w:w="0" w:type="dxa"/>
-                            <w:left w:w="0" w:type="dxa"/>
-                            <w:bottom w:w="0" w:type="dxa"/>
-                            <w:right w:w="0" w:type="dxa"/>
-                          </w:tblCellMar>
                         </w:tblPrEx>
                         <w:trPr>
                           <w:trHeight w:val="280"/>
@@ -2214,12 +2084,6 @@
                       <w:tr>
                         <w:tblPrEx>
                           <w:shd w:val="clear" w:color="auto" w:fill="auto"/>
-                          <w:tblCellMar>
-                            <w:top w:w="0" w:type="dxa"/>
-                            <w:left w:w="0" w:type="dxa"/>
-                            <w:bottom w:w="0" w:type="dxa"/>
-                            <w:right w:w="0" w:type="dxa"/>
-                          </w:tblCellMar>
                         </w:tblPrEx>
                         <w:trPr>
                           <w:trHeight w:val="280"/>
@@ -2326,12 +2190,6 @@
                       <w:tr>
                         <w:tblPrEx>
                           <w:shd w:val="clear" w:color="auto" w:fill="auto"/>
-                          <w:tblCellMar>
-                            <w:top w:w="0" w:type="dxa"/>
-                            <w:left w:w="0" w:type="dxa"/>
-                            <w:bottom w:w="0" w:type="dxa"/>
-                            <w:right w:w="0" w:type="dxa"/>
-                          </w:tblCellMar>
                         </w:tblPrEx>
                         <w:trPr>
                           <w:trHeight w:val="280"/>
@@ -2496,12 +2354,6 @@
                               </w:tblBorders>
                               <w:shd w:val="clear" w:color="auto" w:fill="BDC0BF"/>
                               <w:tblLayout w:type="fixed"/>
-                              <w:tblCellMar>
-                                <w:top w:w="0" w:type="dxa"/>
-                                <w:left w:w="0" w:type="dxa"/>
-                                <w:bottom w:w="0" w:type="dxa"/>
-                                <w:right w:w="0" w:type="dxa"/>
-                              </w:tblCellMar>
                               <w:tblLook w:val="04A0" w:firstRow="1" w:lastRow="0" w:firstColumn="1" w:lastColumn="0" w:noHBand="0" w:noVBand="1"/>
                             </w:tblPr>
                             <w:tblGrid>
@@ -2510,14 +2362,6 @@
                               <w:gridCol w:w="2613"/>
                             </w:tblGrid>
                             <w:tr>
-                              <w:tblPrEx>
-                                <w:tblCellMar>
-                                  <w:top w:w="0" w:type="dxa"/>
-                                  <w:left w:w="0" w:type="dxa"/>
-                                  <w:bottom w:w="0" w:type="dxa"/>
-                                  <w:right w:w="0" w:type="dxa"/>
-                                </w:tblCellMar>
-                              </w:tblPrEx>
                               <w:trPr>
                                 <w:trHeight w:val="280"/>
                                 <w:tblHeader/>
@@ -2613,12 +2457,6 @@
                             <w:tr>
                               <w:tblPrEx>
                                 <w:shd w:val="clear" w:color="auto" w:fill="auto"/>
-                                <w:tblCellMar>
-                                  <w:top w:w="0" w:type="dxa"/>
-                                  <w:left w:w="0" w:type="dxa"/>
-                                  <w:bottom w:w="0" w:type="dxa"/>
-                                  <w:right w:w="0" w:type="dxa"/>
-                                </w:tblCellMar>
                               </w:tblPrEx>
                               <w:trPr>
                                 <w:trHeight w:val="280"/>
@@ -2725,12 +2563,6 @@
                             <w:tr>
                               <w:tblPrEx>
                                 <w:shd w:val="clear" w:color="auto" w:fill="auto"/>
-                                <w:tblCellMar>
-                                  <w:top w:w="0" w:type="dxa"/>
-                                  <w:left w:w="0" w:type="dxa"/>
-                                  <w:bottom w:w="0" w:type="dxa"/>
-                                  <w:right w:w="0" w:type="dxa"/>
-                                </w:tblCellMar>
                               </w:tblPrEx>
                               <w:trPr>
                                 <w:trHeight w:val="280"/>
@@ -2837,12 +2669,6 @@
                             <w:tr>
                               <w:tblPrEx>
                                 <w:shd w:val="clear" w:color="auto" w:fill="auto"/>
-                                <w:tblCellMar>
-                                  <w:top w:w="0" w:type="dxa"/>
-                                  <w:left w:w="0" w:type="dxa"/>
-                                  <w:bottom w:w="0" w:type="dxa"/>
-                                  <w:right w:w="0" w:type="dxa"/>
-                                </w:tblCellMar>
                               </w:tblPrEx>
                               <w:trPr>
                                 <w:trHeight w:val="280"/>
@@ -2949,12 +2775,6 @@
                             <w:tr>
                               <w:tblPrEx>
                                 <w:shd w:val="clear" w:color="auto" w:fill="auto"/>
-                                <w:tblCellMar>
-                                  <w:top w:w="0" w:type="dxa"/>
-                                  <w:left w:w="0" w:type="dxa"/>
-                                  <w:bottom w:w="0" w:type="dxa"/>
-                                  <w:right w:w="0" w:type="dxa"/>
-                                </w:tblCellMar>
                               </w:tblPrEx>
                               <w:trPr>
                                 <w:trHeight w:val="280"/>
@@ -3091,12 +2911,6 @@
                         </w:tblBorders>
                         <w:shd w:val="clear" w:color="auto" w:fill="BDC0BF"/>
                         <w:tblLayout w:type="fixed"/>
-                        <w:tblCellMar>
-                          <w:top w:w="0" w:type="dxa"/>
-                          <w:left w:w="0" w:type="dxa"/>
-                          <w:bottom w:w="0" w:type="dxa"/>
-                          <w:right w:w="0" w:type="dxa"/>
-                        </w:tblCellMar>
                         <w:tblLook w:val="04A0" w:firstRow="1" w:lastRow="0" w:firstColumn="1" w:lastColumn="0" w:noHBand="0" w:noVBand="1"/>
                       </w:tblPr>
                       <w:tblGrid>
@@ -3105,14 +2919,6 @@
                         <w:gridCol w:w="2613"/>
                       </w:tblGrid>
                       <w:tr>
-                        <w:tblPrEx>
-                          <w:tblCellMar>
-                            <w:top w:w="0" w:type="dxa"/>
-                            <w:left w:w="0" w:type="dxa"/>
-                            <w:bottom w:w="0" w:type="dxa"/>
-                            <w:right w:w="0" w:type="dxa"/>
-                          </w:tblCellMar>
-                        </w:tblPrEx>
                         <w:trPr>
                           <w:trHeight w:val="280"/>
                           <w:tblHeader/>
@@ -3208,12 +3014,6 @@
                       <w:tr>
                         <w:tblPrEx>
                           <w:shd w:val="clear" w:color="auto" w:fill="auto"/>
-                          <w:tblCellMar>
-                            <w:top w:w="0" w:type="dxa"/>
-                            <w:left w:w="0" w:type="dxa"/>
-                            <w:bottom w:w="0" w:type="dxa"/>
-                            <w:right w:w="0" w:type="dxa"/>
-                          </w:tblCellMar>
                         </w:tblPrEx>
                         <w:trPr>
                           <w:trHeight w:val="280"/>
@@ -3320,12 +3120,6 @@
                       <w:tr>
                         <w:tblPrEx>
                           <w:shd w:val="clear" w:color="auto" w:fill="auto"/>
-                          <w:tblCellMar>
-                            <w:top w:w="0" w:type="dxa"/>
-                            <w:left w:w="0" w:type="dxa"/>
-                            <w:bottom w:w="0" w:type="dxa"/>
-                            <w:right w:w="0" w:type="dxa"/>
-                          </w:tblCellMar>
                         </w:tblPrEx>
                         <w:trPr>
                           <w:trHeight w:val="280"/>
@@ -3432,12 +3226,6 @@
                       <w:tr>
                         <w:tblPrEx>
                           <w:shd w:val="clear" w:color="auto" w:fill="auto"/>
-                          <w:tblCellMar>
-                            <w:top w:w="0" w:type="dxa"/>
-                            <w:left w:w="0" w:type="dxa"/>
-                            <w:bottom w:w="0" w:type="dxa"/>
-                            <w:right w:w="0" w:type="dxa"/>
-                          </w:tblCellMar>
                         </w:tblPrEx>
                         <w:trPr>
                           <w:trHeight w:val="280"/>
@@ -3544,12 +3332,6 @@
                       <w:tr>
                         <w:tblPrEx>
                           <w:shd w:val="clear" w:color="auto" w:fill="auto"/>
-                          <w:tblCellMar>
-                            <w:top w:w="0" w:type="dxa"/>
-                            <w:left w:w="0" w:type="dxa"/>
-                            <w:bottom w:w="0" w:type="dxa"/>
-                            <w:right w:w="0" w:type="dxa"/>
-                          </w:tblCellMar>
                         </w:tblPrEx>
                         <w:trPr>
                           <w:trHeight w:val="280"/>
@@ -3714,12 +3496,6 @@
                               </w:tblBorders>
                               <w:shd w:val="clear" w:color="auto" w:fill="BDC0BF"/>
                               <w:tblLayout w:type="fixed"/>
-                              <w:tblCellMar>
-                                <w:top w:w="0" w:type="dxa"/>
-                                <w:left w:w="0" w:type="dxa"/>
-                                <w:bottom w:w="0" w:type="dxa"/>
-                                <w:right w:w="0" w:type="dxa"/>
-                              </w:tblCellMar>
                               <w:tblLook w:val="04A0" w:firstRow="1" w:lastRow="0" w:firstColumn="1" w:lastColumn="0" w:noHBand="0" w:noVBand="1"/>
                             </w:tblPr>
                             <w:tblGrid>
@@ -3727,14 +3503,6 @@
                               <w:gridCol w:w="3920"/>
                             </w:tblGrid>
                             <w:tr>
-                              <w:tblPrEx>
-                                <w:tblCellMar>
-                                  <w:top w:w="0" w:type="dxa"/>
-                                  <w:left w:w="0" w:type="dxa"/>
-                                  <w:bottom w:w="0" w:type="dxa"/>
-                                  <w:right w:w="0" w:type="dxa"/>
-                                </w:tblCellMar>
-                              </w:tblPrEx>
                               <w:trPr>
                                 <w:trHeight w:val="280"/>
                                 <w:tblHeader/>
@@ -3801,12 +3569,6 @@
                             <w:tr>
                               <w:tblPrEx>
                                 <w:shd w:val="clear" w:color="auto" w:fill="auto"/>
-                                <w:tblCellMar>
-                                  <w:top w:w="0" w:type="dxa"/>
-                                  <w:left w:w="0" w:type="dxa"/>
-                                  <w:bottom w:w="0" w:type="dxa"/>
-                                  <w:right w:w="0" w:type="dxa"/>
-                                </w:tblCellMar>
                               </w:tblPrEx>
                               <w:trPr>
                                 <w:trHeight w:val="280"/>
@@ -3881,12 +3643,6 @@
                             <w:tr>
                               <w:tblPrEx>
                                 <w:shd w:val="clear" w:color="auto" w:fill="auto"/>
-                                <w:tblCellMar>
-                                  <w:top w:w="0" w:type="dxa"/>
-                                  <w:left w:w="0" w:type="dxa"/>
-                                  <w:bottom w:w="0" w:type="dxa"/>
-                                  <w:right w:w="0" w:type="dxa"/>
-                                </w:tblCellMar>
                               </w:tblPrEx>
                               <w:trPr>
                                 <w:trHeight w:val="280"/>
@@ -3961,12 +3717,6 @@
                             <w:tr>
                               <w:tblPrEx>
                                 <w:shd w:val="clear" w:color="auto" w:fill="auto"/>
-                                <w:tblCellMar>
-                                  <w:top w:w="0" w:type="dxa"/>
-                                  <w:left w:w="0" w:type="dxa"/>
-                                  <w:bottom w:w="0" w:type="dxa"/>
-                                  <w:right w:w="0" w:type="dxa"/>
-                                </w:tblCellMar>
                               </w:tblPrEx>
                               <w:trPr>
                                 <w:trHeight w:val="280"/>
@@ -4041,12 +3791,6 @@
                             <w:tr>
                               <w:tblPrEx>
                                 <w:shd w:val="clear" w:color="auto" w:fill="auto"/>
-                                <w:tblCellMar>
-                                  <w:top w:w="0" w:type="dxa"/>
-                                  <w:left w:w="0" w:type="dxa"/>
-                                  <w:bottom w:w="0" w:type="dxa"/>
-                                  <w:right w:w="0" w:type="dxa"/>
-                                </w:tblCellMar>
                               </w:tblPrEx>
                               <w:trPr>
                                 <w:trHeight w:val="280"/>
@@ -4151,12 +3895,6 @@
                         </w:tblBorders>
                         <w:shd w:val="clear" w:color="auto" w:fill="BDC0BF"/>
                         <w:tblLayout w:type="fixed"/>
-                        <w:tblCellMar>
-                          <w:top w:w="0" w:type="dxa"/>
-                          <w:left w:w="0" w:type="dxa"/>
-                          <w:bottom w:w="0" w:type="dxa"/>
-                          <w:right w:w="0" w:type="dxa"/>
-                        </w:tblCellMar>
                         <w:tblLook w:val="04A0" w:firstRow="1" w:lastRow="0" w:firstColumn="1" w:lastColumn="0" w:noHBand="0" w:noVBand="1"/>
                       </w:tblPr>
                       <w:tblGrid>
@@ -4164,14 +3902,6 @@
                         <w:gridCol w:w="3920"/>
                       </w:tblGrid>
                       <w:tr>
-                        <w:tblPrEx>
-                          <w:tblCellMar>
-                            <w:top w:w="0" w:type="dxa"/>
-                            <w:left w:w="0" w:type="dxa"/>
-                            <w:bottom w:w="0" w:type="dxa"/>
-                            <w:right w:w="0" w:type="dxa"/>
-                          </w:tblCellMar>
-                        </w:tblPrEx>
                         <w:trPr>
                           <w:trHeight w:val="280"/>
                           <w:tblHeader/>
@@ -4238,12 +3968,6 @@
                       <w:tr>
                         <w:tblPrEx>
                           <w:shd w:val="clear" w:color="auto" w:fill="auto"/>
-                          <w:tblCellMar>
-                            <w:top w:w="0" w:type="dxa"/>
-                            <w:left w:w="0" w:type="dxa"/>
-                            <w:bottom w:w="0" w:type="dxa"/>
-                            <w:right w:w="0" w:type="dxa"/>
-                          </w:tblCellMar>
                         </w:tblPrEx>
                         <w:trPr>
                           <w:trHeight w:val="280"/>
@@ -4318,12 +4042,6 @@
                       <w:tr>
                         <w:tblPrEx>
                           <w:shd w:val="clear" w:color="auto" w:fill="auto"/>
-                          <w:tblCellMar>
-                            <w:top w:w="0" w:type="dxa"/>
-                            <w:left w:w="0" w:type="dxa"/>
-                            <w:bottom w:w="0" w:type="dxa"/>
-                            <w:right w:w="0" w:type="dxa"/>
-                          </w:tblCellMar>
                         </w:tblPrEx>
                         <w:trPr>
                           <w:trHeight w:val="280"/>
@@ -4398,12 +4116,6 @@
                       <w:tr>
                         <w:tblPrEx>
                           <w:shd w:val="clear" w:color="auto" w:fill="auto"/>
-                          <w:tblCellMar>
-                            <w:top w:w="0" w:type="dxa"/>
-                            <w:left w:w="0" w:type="dxa"/>
-                            <w:bottom w:w="0" w:type="dxa"/>
-                            <w:right w:w="0" w:type="dxa"/>
-                          </w:tblCellMar>
                         </w:tblPrEx>
                         <w:trPr>
                           <w:trHeight w:val="280"/>
@@ -4478,12 +4190,6 @@
                       <w:tr>
                         <w:tblPrEx>
                           <w:shd w:val="clear" w:color="auto" w:fill="auto"/>
-                          <w:tblCellMar>
-                            <w:top w:w="0" w:type="dxa"/>
-                            <w:left w:w="0" w:type="dxa"/>
-                            <w:bottom w:w="0" w:type="dxa"/>
-                            <w:right w:w="0" w:type="dxa"/>
-                          </w:tblCellMar>
                         </w:tblPrEx>
                         <w:trPr>
                           <w:trHeight w:val="280"/>
@@ -4616,12 +4322,6 @@
                               </w:tblBorders>
                               <w:shd w:val="clear" w:color="auto" w:fill="BDC0BF"/>
                               <w:tblLayout w:type="fixed"/>
-                              <w:tblCellMar>
-                                <w:top w:w="0" w:type="dxa"/>
-                                <w:left w:w="0" w:type="dxa"/>
-                                <w:bottom w:w="0" w:type="dxa"/>
-                                <w:right w:w="0" w:type="dxa"/>
-                              </w:tblCellMar>
                               <w:tblLook w:val="04A0" w:firstRow="1" w:lastRow="0" w:firstColumn="1" w:lastColumn="0" w:noHBand="0" w:noVBand="1"/>
                             </w:tblPr>
                             <w:tblGrid>
@@ -4630,14 +4330,6 @@
                               <w:gridCol w:w="2613"/>
                             </w:tblGrid>
                             <w:tr>
-                              <w:tblPrEx>
-                                <w:tblCellMar>
-                                  <w:top w:w="0" w:type="dxa"/>
-                                  <w:left w:w="0" w:type="dxa"/>
-                                  <w:bottom w:w="0" w:type="dxa"/>
-                                  <w:right w:w="0" w:type="dxa"/>
-                                </w:tblCellMar>
-                              </w:tblPrEx>
                               <w:trPr>
                                 <w:trHeight w:val="280"/>
                                 <w:tblHeader/>
@@ -4733,12 +4425,6 @@
                             <w:tr>
                               <w:tblPrEx>
                                 <w:shd w:val="clear" w:color="auto" w:fill="auto"/>
-                                <w:tblCellMar>
-                                  <w:top w:w="0" w:type="dxa"/>
-                                  <w:left w:w="0" w:type="dxa"/>
-                                  <w:bottom w:w="0" w:type="dxa"/>
-                                  <w:right w:w="0" w:type="dxa"/>
-                                </w:tblCellMar>
                               </w:tblPrEx>
                               <w:trPr>
                                 <w:trHeight w:val="280"/>
@@ -4845,12 +4531,6 @@
                             <w:tr>
                               <w:tblPrEx>
                                 <w:shd w:val="clear" w:color="auto" w:fill="auto"/>
-                                <w:tblCellMar>
-                                  <w:top w:w="0" w:type="dxa"/>
-                                  <w:left w:w="0" w:type="dxa"/>
-                                  <w:bottom w:w="0" w:type="dxa"/>
-                                  <w:right w:w="0" w:type="dxa"/>
-                                </w:tblCellMar>
                               </w:tblPrEx>
                               <w:trPr>
                                 <w:trHeight w:val="280"/>
@@ -4957,12 +4637,6 @@
                             <w:tr>
                               <w:tblPrEx>
                                 <w:shd w:val="clear" w:color="auto" w:fill="auto"/>
-                                <w:tblCellMar>
-                                  <w:top w:w="0" w:type="dxa"/>
-                                  <w:left w:w="0" w:type="dxa"/>
-                                  <w:bottom w:w="0" w:type="dxa"/>
-                                  <w:right w:w="0" w:type="dxa"/>
-                                </w:tblCellMar>
                               </w:tblPrEx>
                               <w:trPr>
                                 <w:trHeight w:val="280"/>
@@ -5069,12 +4743,6 @@
                             <w:tr>
                               <w:tblPrEx>
                                 <w:shd w:val="clear" w:color="auto" w:fill="auto"/>
-                                <w:tblCellMar>
-                                  <w:top w:w="0" w:type="dxa"/>
-                                  <w:left w:w="0" w:type="dxa"/>
-                                  <w:bottom w:w="0" w:type="dxa"/>
-                                  <w:right w:w="0" w:type="dxa"/>
-                                </w:tblCellMar>
                               </w:tblPrEx>
                               <w:trPr>
                                 <w:trHeight w:val="280"/>
@@ -5211,12 +4879,6 @@
                         </w:tblBorders>
                         <w:shd w:val="clear" w:color="auto" w:fill="BDC0BF"/>
                         <w:tblLayout w:type="fixed"/>
-                        <w:tblCellMar>
-                          <w:top w:w="0" w:type="dxa"/>
-                          <w:left w:w="0" w:type="dxa"/>
-                          <w:bottom w:w="0" w:type="dxa"/>
-                          <w:right w:w="0" w:type="dxa"/>
-                        </w:tblCellMar>
                         <w:tblLook w:val="04A0" w:firstRow="1" w:lastRow="0" w:firstColumn="1" w:lastColumn="0" w:noHBand="0" w:noVBand="1"/>
                       </w:tblPr>
                       <w:tblGrid>
@@ -5225,14 +4887,6 @@
                         <w:gridCol w:w="2613"/>
                       </w:tblGrid>
                       <w:tr>
-                        <w:tblPrEx>
-                          <w:tblCellMar>
-                            <w:top w:w="0" w:type="dxa"/>
-                            <w:left w:w="0" w:type="dxa"/>
-                            <w:bottom w:w="0" w:type="dxa"/>
-                            <w:right w:w="0" w:type="dxa"/>
-                          </w:tblCellMar>
-                        </w:tblPrEx>
                         <w:trPr>
                           <w:trHeight w:val="280"/>
                           <w:tblHeader/>
@@ -5328,12 +4982,6 @@
                       <w:tr>
                         <w:tblPrEx>
                           <w:shd w:val="clear" w:color="auto" w:fill="auto"/>
-                          <w:tblCellMar>
-                            <w:top w:w="0" w:type="dxa"/>
-                            <w:left w:w="0" w:type="dxa"/>
-                            <w:bottom w:w="0" w:type="dxa"/>
-                            <w:right w:w="0" w:type="dxa"/>
-                          </w:tblCellMar>
                         </w:tblPrEx>
                         <w:trPr>
                           <w:trHeight w:val="280"/>
@@ -5440,12 +5088,6 @@
                       <w:tr>
                         <w:tblPrEx>
                           <w:shd w:val="clear" w:color="auto" w:fill="auto"/>
-                          <w:tblCellMar>
-                            <w:top w:w="0" w:type="dxa"/>
-                            <w:left w:w="0" w:type="dxa"/>
-                            <w:bottom w:w="0" w:type="dxa"/>
-                            <w:right w:w="0" w:type="dxa"/>
-                          </w:tblCellMar>
                         </w:tblPrEx>
                         <w:trPr>
                           <w:trHeight w:val="280"/>
@@ -5552,12 +5194,6 @@
                       <w:tr>
                         <w:tblPrEx>
                           <w:shd w:val="clear" w:color="auto" w:fill="auto"/>
-                          <w:tblCellMar>
-                            <w:top w:w="0" w:type="dxa"/>
-                            <w:left w:w="0" w:type="dxa"/>
-                            <w:bottom w:w="0" w:type="dxa"/>
-                            <w:right w:w="0" w:type="dxa"/>
-                          </w:tblCellMar>
                         </w:tblPrEx>
                         <w:trPr>
                           <w:trHeight w:val="280"/>
@@ -5664,12 +5300,6 @@
                       <w:tr>
                         <w:tblPrEx>
                           <w:shd w:val="clear" w:color="auto" w:fill="auto"/>
-                          <w:tblCellMar>
-                            <w:top w:w="0" w:type="dxa"/>
-                            <w:left w:w="0" w:type="dxa"/>
-                            <w:bottom w:w="0" w:type="dxa"/>
-                            <w:right w:w="0" w:type="dxa"/>
-                          </w:tblCellMar>
                         </w:tblPrEx>
                         <w:trPr>
                           <w:trHeight w:val="280"/>
@@ -5784,14 +5414,51 @@
         </mc:AlternateContent>
       </w:r>
       <w:r>
+        <w:rPr>
+          <w:lang w:val="nb-NO"/>
+        </w:rPr>
         <w:t xml:space="preserve"> </w:t>
       </w:r>
       <w:r>
+        <w:rPr>
+          <w:lang w:val="nb-NO"/>
+        </w:rPr>
         <w:br/>
       </w:r>
       <w:r>
+        <w:rPr>
+          <w:lang w:val="nb-NO"/>
+        </w:rPr>
         <w:lastRenderedPageBreak/>
-        <w:t xml:space="preserve">(definisjons-, begrepsnivå): Se tabbelen for NAND "gate" og </w:t>
+        <w:t xml:space="preserve">(definisjons-, begrepsnivå): Se </w:t>
+      </w:r>
+      <w:proofErr w:type="spellStart"/>
+      <w:r>
+        <w:rPr>
+          <w:lang w:val="nb-NO"/>
+        </w:rPr>
+        <w:t>tabbelen</w:t>
+      </w:r>
+      <w:proofErr w:type="spellEnd"/>
+      <w:r>
+        <w:rPr>
+          <w:lang w:val="nb-NO"/>
+        </w:rPr>
+        <w:t xml:space="preserve"> for </w:t>
+      </w:r>
+      <w:proofErr w:type="spellStart"/>
+      <w:r>
+        <w:rPr>
+          <w:lang w:val="nb-NO"/>
+        </w:rPr>
+        <w:t>NAND</w:t>
+      </w:r>
+      <w:proofErr w:type="spellEnd"/>
+      <w:r>
+        <w:rPr>
+          <w:lang w:val="nb-NO"/>
+        </w:rPr>
+        <w:t xml:space="preserve"> "gate" og </w:t>
       </w:r>
       <w:r>
         <w:rPr>
@@ -5906,225 +5573,202 @@
         </w:drawing>
       </w:r>
       <w:r>
-        <w:t>lag tilsvarende tabeller for NOT, AND, OR, XOR og NOR.</w:t>
+        <w:rPr>
+          <w:lang w:val="nb-NO"/>
+        </w:rPr>
+        <w:t xml:space="preserve">lag tilsvarende tabeller for NOT, AND, OR, </w:t>
+      </w:r>
+      <w:proofErr w:type="spellStart"/>
+      <w:r>
+        <w:rPr>
+          <w:lang w:val="nb-NO"/>
+        </w:rPr>
+        <w:t>XOR</w:t>
+      </w:r>
+      <w:proofErr w:type="spellEnd"/>
+      <w:r>
+        <w:rPr>
+          <w:lang w:val="nb-NO"/>
+        </w:rPr>
+        <w:t xml:space="preserve"> og NOR.</w:t>
       </w:r>
     </w:p>
     <w:p>
       <w:pPr>
         <w:pStyle w:val="Brdtekst"/>
+        <w:rPr>
+          <w:lang w:val="nb-NO"/>
+        </w:rPr>
       </w:pPr>
     </w:p>
     <w:p>
       <w:pPr>
         <w:pStyle w:val="Brdtekst"/>
+        <w:rPr>
+          <w:lang w:val="nb-NO"/>
+        </w:rPr>
       </w:pPr>
     </w:p>
     <w:p>
       <w:pPr>
         <w:pStyle w:val="Brdtekst"/>
+        <w:rPr>
+          <w:lang w:val="nb-NO"/>
+        </w:rPr>
       </w:pPr>
     </w:p>
     <w:p>
       <w:pPr>
         <w:pStyle w:val="Brdtekst"/>
+        <w:rPr>
+          <w:lang w:val="nb-NO"/>
+        </w:rPr>
       </w:pPr>
     </w:p>
     <w:p>
       <w:pPr>
         <w:pStyle w:val="Brdtekst"/>
+        <w:rPr>
+          <w:lang w:val="nb-NO"/>
+        </w:rPr>
       </w:pPr>
     </w:p>
     <w:p>
       <w:pPr>
         <w:pStyle w:val="Brdtekst"/>
+        <w:rPr>
+          <w:lang w:val="nb-NO"/>
+        </w:rPr>
       </w:pPr>
     </w:p>
     <w:p>
       <w:pPr>
         <w:pStyle w:val="Brdtekst"/>
+        <w:rPr>
+          <w:lang w:val="nb-NO"/>
+        </w:rPr>
       </w:pPr>
     </w:p>
     <w:p>
       <w:pPr>
         <w:pStyle w:val="Brdtekst"/>
+        <w:rPr>
+          <w:lang w:val="nb-NO"/>
+        </w:rPr>
       </w:pPr>
     </w:p>
     <w:p>
       <w:pPr>
         <w:pStyle w:val="Brdtekst"/>
+        <w:rPr>
+          <w:lang w:val="nb-NO"/>
+        </w:rPr>
       </w:pPr>
       <w:r>
+        <w:rPr>
+          <w:lang w:val="nb-NO"/>
+        </w:rPr>
         <w:t xml:space="preserve">b) </w:t>
       </w:r>
       <w:r>
+        <w:rPr>
+          <w:lang w:val="nb-NO"/>
+        </w:rPr>
         <w:br/>
-      </w:r>
-      <w:r>
-        <w:t>Hvilken operasjon gj</w:t>
-      </w:r>
-      <w:r>
-        <w:rPr>
-          <w:lang w:val="da-DK"/>
-        </w:rPr>
-        <w:t xml:space="preserve">ør programmet i tabellen under på </w:t>
-      </w:r>
-      <w:r>
-        <w:t>en Turing maskin</w:t>
+        <w:t xml:space="preserve">Hvilken operasjon gjør programmet i tabellen under på en </w:t>
+      </w:r>
+      <w:proofErr w:type="spellStart"/>
+      <w:r>
+        <w:rPr>
+          <w:lang w:val="nb-NO"/>
+        </w:rPr>
+        <w:t>Turing</w:t>
+      </w:r>
+      <w:proofErr w:type="spellEnd"/>
+      <w:r>
+        <w:rPr>
+          <w:lang w:val="nb-NO"/>
+        </w:rPr>
+        <w:t xml:space="preserve"> maskin</w:t>
       </w:r>
     </w:p>
     <w:p>
       <w:pPr>
         <w:pStyle w:val="Brdtekst"/>
+        <w:rPr>
+          <w:lang w:val="nb-NO"/>
+        </w:rPr>
       </w:pPr>
       <w:r>
-        <w:t>utgangspunkt i illustrasjonen rett under sp</w:t>
-      </w:r>
-      <w:r>
-        <w:rPr>
-          <w:lang w:val="da-DK"/>
-        </w:rPr>
-        <w:t>ø</w:t>
-      </w:r>
-      <w:r>
-        <w:t>rsm</w:t>
-      </w:r>
-      <w:r>
-        <w:rPr>
-          <w:lang w:val="da-DK"/>
-        </w:rPr>
-        <w:t>å</w:t>
-      </w:r>
-      <w:r>
-        <w:t>let?</w:t>
+        <w:rPr>
+          <w:lang w:val="nb-NO"/>
+        </w:rPr>
+        <w:t>utgangspunkt i illustrasjonen rett under spørsmålet?</w:t>
       </w:r>
       <w:r>
         <w:rPr>
           <w:rStyle w:val="Ingen"/>
           <w:b/>
           <w:bCs/>
+          <w:lang w:val="nb-NO"/>
         </w:rPr>
         <w:t xml:space="preserve"> Legger til verdien "1" til tallet "7". </w:t>
       </w:r>
       <w:r>
+        <w:rPr>
+          <w:lang w:val="nb-NO"/>
+        </w:rPr>
         <w:br/>
-      </w:r>
-      <w:r>
-        <w:rPr>
-          <w:lang w:val="da-DK"/>
-        </w:rPr>
-        <w:t>Hva stå</w:t>
-      </w:r>
-      <w:r>
-        <w:t>r p</w:t>
-      </w:r>
-      <w:r>
-        <w:rPr>
-          <w:lang w:val="da-DK"/>
-        </w:rPr>
-        <w:t>å “</w:t>
-      </w:r>
-      <w:r>
-        <w:t>tape” n</w:t>
-      </w:r>
-      <w:r>
-        <w:rPr>
-          <w:lang w:val="da-DK"/>
-        </w:rPr>
-        <w:t>å</w:t>
-      </w:r>
-      <w:r>
-        <w:t xml:space="preserve">r </w:t>
-      </w:r>
-      <w:r>
-        <w:t>prosessen n</w:t>
-      </w:r>
-      <w:r>
-        <w:rPr>
-          <w:lang w:val="da-DK"/>
-        </w:rPr>
-        <w:t>å</w:t>
-      </w:r>
-      <w:r>
-        <w:t>r “</w:t>
-      </w:r>
-      <w:r>
-        <w:rPr>
-          <w:lang w:val="nl-NL"/>
-        </w:rPr>
-        <w:t>Stop Tilstand</w:t>
-      </w:r>
-      <w:r>
-        <w:t xml:space="preserve">”? </w:t>
+        <w:t xml:space="preserve">Hva står på “tape” når prosessen når “Stop Tilstand”? </w:t>
       </w:r>
       <w:r>
         <w:rPr>
           <w:rStyle w:val="Ingen"/>
           <w:b/>
           <w:bCs/>
+          <w:lang w:val="nb-NO"/>
         </w:rPr>
         <w:t>000</w:t>
       </w:r>
       <w:r>
+        <w:rPr>
+          <w:lang w:val="nb-NO"/>
+        </w:rPr>
         <w:br/>
-      </w:r>
-      <w:r>
-        <w:t xml:space="preserve">Hvor mange operasjoner kreves det for </w:t>
-      </w:r>
-      <w:r>
-        <w:rPr>
-          <w:lang w:val="da-DK"/>
-        </w:rPr>
-        <w:t>å</w:t>
-      </w:r>
-      <w:r>
-        <w:t xml:space="preserve"> </w:t>
-      </w:r>
-      <w:r>
-        <w:rPr>
-          <w:lang w:val="da-DK"/>
-        </w:rPr>
-        <w:t xml:space="preserve">komme til </w:t>
-      </w:r>
-      <w:r>
-        <w:t>“</w:t>
-      </w:r>
-      <w:r>
-        <w:rPr>
-          <w:lang w:val="nl-NL"/>
-        </w:rPr>
-        <w:t>Stop Tilstand</w:t>
-      </w:r>
-      <w:r>
-        <w:t xml:space="preserve">”?  </w:t>
+        <w:t xml:space="preserve">Hvor mange operasjoner kreves det for å komme til “Stop Tilstand”?  </w:t>
       </w:r>
       <w:r>
         <w:rPr>
           <w:rStyle w:val="Ingen"/>
           <w:b/>
           <w:bCs/>
+          <w:lang w:val="nb-NO"/>
         </w:rPr>
         <w:t>9</w:t>
       </w:r>
-      <w:bookmarkStart w:id="0" w:name="_GoBack"/>
-      <w:bookmarkEnd w:id="0"/>
       <w:r>
         <w:rPr>
           <w:rStyle w:val="Ingen"/>
           <w:b/>
           <w:bCs/>
+          <w:lang w:val="nb-NO"/>
         </w:rPr>
         <w:t>stk</w:t>
       </w:r>
       <w:r>
+        <w:rPr>
+          <w:lang w:val="nb-NO"/>
+        </w:rPr>
         <w:br/>
-      </w:r>
-      <w:r>
         <w:t>Forklar resultatet.</w:t>
       </w:r>
     </w:p>
     <w:p>
       <w:pPr>
         <w:pStyle w:val="Brdtekst"/>
+        <w:rPr>
+          <w:lang w:val="nb-NO"/>
+        </w:rPr>
       </w:pPr>
     </w:p>
     <w:tbl>
@@ -6142,12 +5786,6 @@
         </w:tblBorders>
         <w:shd w:val="clear" w:color="auto" w:fill="BDC0BF"/>
         <w:tblLayout w:type="fixed"/>
-        <w:tblCellMar>
-          <w:top w:w="0" w:type="dxa"/>
-          <w:left w:w="0" w:type="dxa"/>
-          <w:bottom w:w="0" w:type="dxa"/>
-          <w:right w:w="0" w:type="dxa"/>
-        </w:tblCellMar>
         <w:tblLook w:val="04A0" w:firstRow="1" w:lastRow="0" w:firstColumn="1" w:lastColumn="0" w:noHBand="0" w:noVBand="1"/>
       </w:tblPr>
       <w:tblGrid>
@@ -6159,14 +5797,6 @@
         <w:gridCol w:w="1187"/>
       </w:tblGrid>
       <w:tr>
-        <w:tblPrEx>
-          <w:tblCellMar>
-            <w:top w:w="0" w:type="dxa"/>
-            <w:left w:w="0" w:type="dxa"/>
-            <w:bottom w:w="0" w:type="dxa"/>
-            <w:right w:w="0" w:type="dxa"/>
-          </w:tblCellMar>
-        </w:tblPrEx>
         <w:trPr>
           <w:trHeight w:val="488"/>
           <w:tblHeader/>
@@ -6349,12 +5979,6 @@
       <w:tr>
         <w:tblPrEx>
           <w:shd w:val="clear" w:color="auto" w:fill="auto"/>
-          <w:tblCellMar>
-            <w:top w:w="0" w:type="dxa"/>
-            <w:left w:w="0" w:type="dxa"/>
-            <w:bottom w:w="0" w:type="dxa"/>
-            <w:right w:w="0" w:type="dxa"/>
-          </w:tblCellMar>
         </w:tblPrEx>
         <w:trPr>
           <w:trHeight w:val="280"/>
@@ -6408,6 +6032,9 @@
           <w:p>
             <w:pPr>
               <w:jc w:val="right"/>
+              <w:rPr>
+                <w:lang w:val="nb-NO"/>
+              </w:rPr>
             </w:pPr>
             <w:r>
               <w:rPr>
@@ -6415,6 +6042,7 @@
                 <w:color w:val="000000"/>
                 <w:sz w:val="20"/>
                 <w:szCs w:val="20"/>
+                <w:lang w:val="nb-NO"/>
               </w:rPr>
               <w:t>0</w:t>
             </w:r>
@@ -6503,19 +6131,7 @@
               <w:rPr>
                 <w:rFonts w:eastAsia="Arial Unicode MS" w:cs="Arial Unicode MS"/>
               </w:rPr>
-              <w:t>h</w:t>
-            </w:r>
-            <w:r>
-              <w:rPr>
-                <w:rFonts w:eastAsia="Arial Unicode MS" w:cs="Arial Unicode MS"/>
-              </w:rPr>
-              <w:t>ø</w:t>
-            </w:r>
-            <w:r>
-              <w:rPr>
-                <w:rFonts w:eastAsia="Arial Unicode MS" w:cs="Arial Unicode MS"/>
-              </w:rPr>
-              <w:t>yre</w:t>
+              <w:t>høyre</w:t>
             </w:r>
           </w:p>
         </w:tc>
@@ -6539,6 +6155,9 @@
           <w:p>
             <w:pPr>
               <w:jc w:val="right"/>
+              <w:rPr>
+                <w:lang w:val="nb-NO"/>
+              </w:rPr>
             </w:pPr>
             <w:r>
               <w:rPr>
@@ -6546,6 +6165,7 @@
                 <w:color w:val="000000"/>
                 <w:sz w:val="20"/>
                 <w:szCs w:val="20"/>
+                <w:lang w:val="nb-NO"/>
               </w:rPr>
               <w:t>1</w:t>
             </w:r>
@@ -6555,12 +6175,6 @@
       <w:tr>
         <w:tblPrEx>
           <w:shd w:val="clear" w:color="auto" w:fill="auto"/>
-          <w:tblCellMar>
-            <w:top w:w="0" w:type="dxa"/>
-            <w:left w:w="0" w:type="dxa"/>
-            <w:bottom w:w="0" w:type="dxa"/>
-            <w:right w:w="0" w:type="dxa"/>
-          </w:tblCellMar>
         </w:tblPrEx>
         <w:trPr>
           <w:trHeight w:val="280"/>
@@ -6614,6 +6228,9 @@
           <w:p>
             <w:pPr>
               <w:jc w:val="right"/>
+              <w:rPr>
+                <w:lang w:val="nb-NO"/>
+              </w:rPr>
             </w:pPr>
             <w:r>
               <w:rPr>
@@ -6621,6 +6238,7 @@
                 <w:color w:val="000000"/>
                 <w:sz w:val="20"/>
                 <w:szCs w:val="20"/>
+                <w:lang w:val="nb-NO"/>
               </w:rPr>
               <w:t>1</w:t>
             </w:r>
@@ -6646,6 +6264,9 @@
           <w:p>
             <w:pPr>
               <w:jc w:val="right"/>
+              <w:rPr>
+                <w:lang w:val="nb-NO"/>
+              </w:rPr>
             </w:pPr>
             <w:r>
               <w:rPr>
@@ -6653,6 +6274,7 @@
                 <w:color w:val="000000"/>
                 <w:sz w:val="20"/>
                 <w:szCs w:val="20"/>
+                <w:lang w:val="nb-NO"/>
               </w:rPr>
               <w:t>1</w:t>
             </w:r>
@@ -6678,6 +6300,9 @@
           <w:p>
             <w:pPr>
               <w:jc w:val="right"/>
+              <w:rPr>
+                <w:lang w:val="nb-NO"/>
+              </w:rPr>
             </w:pPr>
             <w:r>
               <w:rPr>
@@ -6685,6 +6310,7 @@
                 <w:color w:val="000000"/>
                 <w:sz w:val="20"/>
                 <w:szCs w:val="20"/>
+                <w:lang w:val="nb-NO"/>
               </w:rPr>
               <w:t>0</w:t>
             </w:r>
@@ -6715,19 +6341,7 @@
               <w:rPr>
                 <w:rFonts w:eastAsia="Arial Unicode MS" w:cs="Arial Unicode MS"/>
               </w:rPr>
-              <w:t>h</w:t>
-            </w:r>
-            <w:r>
-              <w:rPr>
-                <w:rFonts w:eastAsia="Arial Unicode MS" w:cs="Arial Unicode MS"/>
-              </w:rPr>
-              <w:t>ø</w:t>
-            </w:r>
-            <w:r>
-              <w:rPr>
-                <w:rFonts w:eastAsia="Arial Unicode MS" w:cs="Arial Unicode MS"/>
-              </w:rPr>
-              <w:t>yre</w:t>
+              <w:t>høyre</w:t>
             </w:r>
           </w:p>
         </w:tc>
@@ -6751,6 +6365,9 @@
           <w:p>
             <w:pPr>
               <w:jc w:val="right"/>
+              <w:rPr>
+                <w:lang w:val="nb-NO"/>
+              </w:rPr>
             </w:pPr>
             <w:r>
               <w:rPr>
@@ -6758,6 +6375,7 @@
                 <w:color w:val="000000"/>
                 <w:sz w:val="20"/>
                 <w:szCs w:val="20"/>
+                <w:lang w:val="nb-NO"/>
               </w:rPr>
               <w:t>1</w:t>
             </w:r>
@@ -6767,12 +6385,6 @@
       <w:tr>
         <w:tblPrEx>
           <w:shd w:val="clear" w:color="auto" w:fill="auto"/>
-          <w:tblCellMar>
-            <w:top w:w="0" w:type="dxa"/>
-            <w:left w:w="0" w:type="dxa"/>
-            <w:bottom w:w="0" w:type="dxa"/>
-            <w:right w:w="0" w:type="dxa"/>
-          </w:tblCellMar>
         </w:tblPrEx>
         <w:trPr>
           <w:trHeight w:val="280"/>
@@ -6826,6 +6438,9 @@
           <w:p>
             <w:pPr>
               <w:jc w:val="right"/>
+              <w:rPr>
+                <w:lang w:val="nb-NO"/>
+              </w:rPr>
             </w:pPr>
             <w:r>
               <w:rPr>
@@ -6833,6 +6448,7 @@
                 <w:color w:val="000000"/>
                 <w:sz w:val="20"/>
                 <w:szCs w:val="20"/>
+                <w:lang w:val="nb-NO"/>
               </w:rPr>
               <w:t>1</w:t>
             </w:r>
@@ -6858,6 +6474,9 @@
           <w:p>
             <w:pPr>
               <w:jc w:val="right"/>
+              <w:rPr>
+                <w:lang w:val="nb-NO"/>
+              </w:rPr>
             </w:pPr>
             <w:r>
               <w:rPr>
@@ -6865,6 +6484,7 @@
                 <w:color w:val="000000"/>
                 <w:sz w:val="20"/>
                 <w:szCs w:val="20"/>
+                <w:lang w:val="nb-NO"/>
               </w:rPr>
               <w:t>1</w:t>
             </w:r>
@@ -6890,6 +6510,9 @@
           <w:p>
             <w:pPr>
               <w:jc w:val="right"/>
+              <w:rPr>
+                <w:lang w:val="nb-NO"/>
+              </w:rPr>
             </w:pPr>
             <w:r>
               <w:rPr>
@@ -6897,6 +6520,7 @@
                 <w:color w:val="000000"/>
                 <w:sz w:val="20"/>
                 <w:szCs w:val="20"/>
+                <w:lang w:val="nb-NO"/>
               </w:rPr>
               <w:t>0</w:t>
             </w:r>
@@ -6927,19 +6551,7 @@
               <w:rPr>
                 <w:rFonts w:eastAsia="Arial Unicode MS" w:cs="Arial Unicode MS"/>
               </w:rPr>
-              <w:t>h</w:t>
-            </w:r>
-            <w:r>
-              <w:rPr>
-                <w:rFonts w:eastAsia="Arial Unicode MS" w:cs="Arial Unicode MS"/>
-              </w:rPr>
-              <w:t>ø</w:t>
-            </w:r>
-            <w:r>
-              <w:rPr>
-                <w:rFonts w:eastAsia="Arial Unicode MS" w:cs="Arial Unicode MS"/>
-              </w:rPr>
-              <w:t>yre</w:t>
+              <w:t>høyre</w:t>
             </w:r>
           </w:p>
         </w:tc>
@@ -6963,6 +6575,9 @@
           <w:p>
             <w:pPr>
               <w:jc w:val="right"/>
+              <w:rPr>
+                <w:lang w:val="nb-NO"/>
+              </w:rPr>
             </w:pPr>
             <w:r>
               <w:rPr>
@@ -6970,6 +6585,7 @@
                 <w:color w:val="000000"/>
                 <w:sz w:val="20"/>
                 <w:szCs w:val="20"/>
+                <w:lang w:val="nb-NO"/>
               </w:rPr>
               <w:t>1</w:t>
             </w:r>
@@ -6979,12 +6595,6 @@
       <w:tr>
         <w:tblPrEx>
           <w:shd w:val="clear" w:color="auto" w:fill="auto"/>
-          <w:tblCellMar>
-            <w:top w:w="0" w:type="dxa"/>
-            <w:left w:w="0" w:type="dxa"/>
-            <w:bottom w:w="0" w:type="dxa"/>
-            <w:right w:w="0" w:type="dxa"/>
-          </w:tblCellMar>
         </w:tblPrEx>
         <w:trPr>
           <w:trHeight w:val="280"/>
@@ -7038,6 +6648,9 @@
           <w:p>
             <w:pPr>
               <w:jc w:val="right"/>
+              <w:rPr>
+                <w:lang w:val="nb-NO"/>
+              </w:rPr>
             </w:pPr>
             <w:r>
               <w:rPr>
@@ -7045,6 +6658,7 @@
                 <w:color w:val="000000"/>
                 <w:sz w:val="20"/>
                 <w:szCs w:val="20"/>
+                <w:lang w:val="nb-NO"/>
               </w:rPr>
               <w:t>1</w:t>
             </w:r>
@@ -7070,6 +6684,9 @@
           <w:p>
             <w:pPr>
               <w:jc w:val="right"/>
+              <w:rPr>
+                <w:lang w:val="nb-NO"/>
+              </w:rPr>
             </w:pPr>
             <w:r>
               <w:rPr>
@@ -7077,6 +6694,7 @@
                 <w:color w:val="000000"/>
                 <w:sz w:val="20"/>
                 <w:szCs w:val="20"/>
+                <w:lang w:val="nb-NO"/>
               </w:rPr>
               <w:t>1</w:t>
             </w:r>
@@ -7102,6 +6720,9 @@
           <w:p>
             <w:pPr>
               <w:jc w:val="right"/>
+              <w:rPr>
+                <w:lang w:val="nb-NO"/>
+              </w:rPr>
             </w:pPr>
             <w:r>
               <w:rPr>
@@ -7109,6 +6730,7 @@
                 <w:color w:val="000000"/>
                 <w:sz w:val="20"/>
                 <w:szCs w:val="20"/>
+                <w:lang w:val="nb-NO"/>
               </w:rPr>
               <w:t>0</w:t>
             </w:r>
@@ -7139,19 +6761,7 @@
               <w:rPr>
                 <w:rFonts w:eastAsia="Arial Unicode MS" w:cs="Arial Unicode MS"/>
               </w:rPr>
-              <w:t>h</w:t>
-            </w:r>
-            <w:r>
-              <w:rPr>
-                <w:rFonts w:eastAsia="Arial Unicode MS" w:cs="Arial Unicode MS"/>
-              </w:rPr>
-              <w:t>ø</w:t>
-            </w:r>
-            <w:r>
-              <w:rPr>
-                <w:rFonts w:eastAsia="Arial Unicode MS" w:cs="Arial Unicode MS"/>
-              </w:rPr>
-              <w:t>yre</w:t>
+              <w:t>høyre</w:t>
             </w:r>
           </w:p>
         </w:tc>
@@ -7175,6 +6785,9 @@
           <w:p>
             <w:pPr>
               <w:jc w:val="right"/>
+              <w:rPr>
+                <w:lang w:val="nb-NO"/>
+              </w:rPr>
             </w:pPr>
             <w:r>
               <w:rPr>
@@ -7182,6 +6795,7 @@
                 <w:color w:val="000000"/>
                 <w:sz w:val="20"/>
                 <w:szCs w:val="20"/>
+                <w:lang w:val="nb-NO"/>
               </w:rPr>
               <w:t>1</w:t>
             </w:r>
@@ -7191,12 +6805,6 @@
       <w:tr>
         <w:tblPrEx>
           <w:shd w:val="clear" w:color="auto" w:fill="auto"/>
-          <w:tblCellMar>
-            <w:top w:w="0" w:type="dxa"/>
-            <w:left w:w="0" w:type="dxa"/>
-            <w:bottom w:w="0" w:type="dxa"/>
-            <w:right w:w="0" w:type="dxa"/>
-          </w:tblCellMar>
         </w:tblPrEx>
         <w:trPr>
           <w:trHeight w:val="280"/>
@@ -7250,6 +6858,9 @@
           <w:p>
             <w:pPr>
               <w:jc w:val="right"/>
+              <w:rPr>
+                <w:lang w:val="nb-NO"/>
+              </w:rPr>
             </w:pPr>
             <w:r>
               <w:rPr>
@@ -7257,6 +6868,7 @@
                 <w:color w:val="000000"/>
                 <w:sz w:val="20"/>
                 <w:szCs w:val="20"/>
+                <w:lang w:val="nb-NO"/>
               </w:rPr>
               <w:t>1</w:t>
             </w:r>
@@ -7311,6 +6923,9 @@
           <w:p>
             <w:pPr>
               <w:jc w:val="right"/>
+              <w:rPr>
+                <w:lang w:val="nb-NO"/>
+              </w:rPr>
             </w:pPr>
             <w:r>
               <w:rPr>
@@ -7318,6 +6933,7 @@
                 <w:color w:val="000000"/>
                 <w:sz w:val="20"/>
                 <w:szCs w:val="20"/>
+                <w:lang w:val="nb-NO"/>
               </w:rPr>
               <w:t>1</w:t>
             </w:r>
@@ -7372,6 +6988,9 @@
           <w:p>
             <w:pPr>
               <w:jc w:val="right"/>
+              <w:rPr>
+                <w:lang w:val="nb-NO"/>
+              </w:rPr>
             </w:pPr>
             <w:r>
               <w:rPr>
@@ -7379,6 +6998,7 @@
                 <w:color w:val="000000"/>
                 <w:sz w:val="20"/>
                 <w:szCs w:val="20"/>
+                <w:lang w:val="nb-NO"/>
               </w:rPr>
               <w:t>2</w:t>
             </w:r>
@@ -7388,12 +7008,6 @@
       <w:tr>
         <w:tblPrEx>
           <w:shd w:val="clear" w:color="auto" w:fill="auto"/>
-          <w:tblCellMar>
-            <w:top w:w="0" w:type="dxa"/>
-            <w:left w:w="0" w:type="dxa"/>
-            <w:bottom w:w="0" w:type="dxa"/>
-            <w:right w:w="0" w:type="dxa"/>
-          </w:tblCellMar>
         </w:tblPrEx>
         <w:trPr>
           <w:trHeight w:val="280"/>
@@ -7447,6 +7061,9 @@
           <w:p>
             <w:pPr>
               <w:jc w:val="right"/>
+              <w:rPr>
+                <w:lang w:val="nb-NO"/>
+              </w:rPr>
             </w:pPr>
             <w:r>
               <w:rPr>
@@ -7454,6 +7071,7 @@
                 <w:color w:val="000000"/>
                 <w:sz w:val="20"/>
                 <w:szCs w:val="20"/>
+                <w:lang w:val="nb-NO"/>
               </w:rPr>
               <w:t>2</w:t>
             </w:r>
@@ -7479,6 +7097,9 @@
           <w:p>
             <w:pPr>
               <w:jc w:val="right"/>
+              <w:rPr>
+                <w:lang w:val="nb-NO"/>
+              </w:rPr>
             </w:pPr>
             <w:r>
               <w:rPr>
@@ -7486,6 +7107,7 @@
                 <w:color w:val="000000"/>
                 <w:sz w:val="20"/>
                 <w:szCs w:val="20"/>
+                <w:lang w:val="nb-NO"/>
               </w:rPr>
               <w:t>0</w:t>
             </w:r>
@@ -7511,6 +7133,9 @@
           <w:p>
             <w:pPr>
               <w:jc w:val="right"/>
+              <w:rPr>
+                <w:lang w:val="nb-NO"/>
+              </w:rPr>
             </w:pPr>
             <w:r>
               <w:rPr>
@@ -7518,6 +7143,7 @@
                 <w:color w:val="000000"/>
                 <w:sz w:val="20"/>
                 <w:szCs w:val="20"/>
+                <w:lang w:val="nb-NO"/>
               </w:rPr>
               <w:t>0</w:t>
             </w:r>
@@ -7572,6 +7198,9 @@
           <w:p>
             <w:pPr>
               <w:jc w:val="right"/>
+              <w:rPr>
+                <w:lang w:val="nb-NO"/>
+              </w:rPr>
             </w:pPr>
             <w:r>
               <w:rPr>
@@ -7579,6 +7208,7 @@
                 <w:color w:val="000000"/>
                 <w:sz w:val="20"/>
                 <w:szCs w:val="20"/>
+                <w:lang w:val="nb-NO"/>
               </w:rPr>
               <w:t>2</w:t>
             </w:r>
@@ -7588,12 +7218,6 @@
       <w:tr>
         <w:tblPrEx>
           <w:shd w:val="clear" w:color="auto" w:fill="auto"/>
-          <w:tblCellMar>
-            <w:top w:w="0" w:type="dxa"/>
-            <w:left w:w="0" w:type="dxa"/>
-            <w:bottom w:w="0" w:type="dxa"/>
-            <w:right w:w="0" w:type="dxa"/>
-          </w:tblCellMar>
         </w:tblPrEx>
         <w:trPr>
           <w:trHeight w:val="280"/>
@@ -7647,6 +7271,9 @@
           <w:p>
             <w:pPr>
               <w:jc w:val="right"/>
+              <w:rPr>
+                <w:lang w:val="nb-NO"/>
+              </w:rPr>
             </w:pPr>
             <w:r>
               <w:rPr>
@@ -7654,6 +7281,7 @@
                 <w:color w:val="000000"/>
                 <w:sz w:val="20"/>
                 <w:szCs w:val="20"/>
+                <w:lang w:val="nb-NO"/>
               </w:rPr>
               <w:t>2</w:t>
             </w:r>
@@ -7679,6 +7307,9 @@
           <w:p>
             <w:pPr>
               <w:jc w:val="right"/>
+              <w:rPr>
+                <w:lang w:val="nb-NO"/>
+              </w:rPr>
             </w:pPr>
             <w:r>
               <w:rPr>
@@ -7686,6 +7317,7 @@
                 <w:color w:val="000000"/>
                 <w:sz w:val="20"/>
                 <w:szCs w:val="20"/>
+                <w:lang w:val="nb-NO"/>
               </w:rPr>
               <w:t>0</w:t>
             </w:r>
@@ -7711,6 +7343,9 @@
           <w:p>
             <w:pPr>
               <w:jc w:val="right"/>
+              <w:rPr>
+                <w:lang w:val="nb-NO"/>
+              </w:rPr>
             </w:pPr>
             <w:r>
               <w:rPr>
@@ -7718,6 +7353,7 @@
                 <w:color w:val="000000"/>
                 <w:sz w:val="20"/>
                 <w:szCs w:val="20"/>
+                <w:lang w:val="nb-NO"/>
               </w:rPr>
               <w:t>0</w:t>
             </w:r>
@@ -7772,6 +7408,9 @@
           <w:p>
             <w:pPr>
               <w:jc w:val="right"/>
+              <w:rPr>
+                <w:lang w:val="nb-NO"/>
+              </w:rPr>
             </w:pPr>
             <w:r>
               <w:rPr>
@@ -7779,6 +7418,7 @@
                 <w:color w:val="000000"/>
                 <w:sz w:val="20"/>
                 <w:szCs w:val="20"/>
+                <w:lang w:val="nb-NO"/>
               </w:rPr>
               <w:t>2</w:t>
             </w:r>
@@ -7788,12 +7428,6 @@
       <w:tr>
         <w:tblPrEx>
           <w:shd w:val="clear" w:color="auto" w:fill="auto"/>
-          <w:tblCellMar>
-            <w:top w:w="0" w:type="dxa"/>
-            <w:left w:w="0" w:type="dxa"/>
-            <w:bottom w:w="0" w:type="dxa"/>
-            <w:right w:w="0" w:type="dxa"/>
-          </w:tblCellMar>
         </w:tblPrEx>
         <w:trPr>
           <w:trHeight w:val="280"/>
@@ -7847,6 +7481,9 @@
           <w:p>
             <w:pPr>
               <w:jc w:val="right"/>
+              <w:rPr>
+                <w:lang w:val="nb-NO"/>
+              </w:rPr>
             </w:pPr>
             <w:r>
               <w:rPr>
@@ -7854,6 +7491,7 @@
                 <w:color w:val="000000"/>
                 <w:sz w:val="20"/>
                 <w:szCs w:val="20"/>
+                <w:lang w:val="nb-NO"/>
               </w:rPr>
               <w:t>2</w:t>
             </w:r>
@@ -7879,6 +7517,9 @@
           <w:p>
             <w:pPr>
               <w:jc w:val="right"/>
+              <w:rPr>
+                <w:lang w:val="nb-NO"/>
+              </w:rPr>
             </w:pPr>
             <w:r>
               <w:rPr>
@@ -7886,6 +7527,7 @@
                 <w:color w:val="000000"/>
                 <w:sz w:val="20"/>
                 <w:szCs w:val="20"/>
+                <w:lang w:val="nb-NO"/>
               </w:rPr>
               <w:t>0</w:t>
             </w:r>
@@ -7911,6 +7553,9 @@
           <w:p>
             <w:pPr>
               <w:jc w:val="right"/>
+              <w:rPr>
+                <w:lang w:val="nb-NO"/>
+              </w:rPr>
             </w:pPr>
             <w:r>
               <w:rPr>
@@ -7918,6 +7563,7 @@
                 <w:color w:val="000000"/>
                 <w:sz w:val="20"/>
                 <w:szCs w:val="20"/>
+                <w:lang w:val="nb-NO"/>
               </w:rPr>
               <w:t>0</w:t>
             </w:r>
@@ -7972,6 +7618,9 @@
           <w:p>
             <w:pPr>
               <w:jc w:val="right"/>
+              <w:rPr>
+                <w:lang w:val="nb-NO"/>
+              </w:rPr>
             </w:pPr>
             <w:r>
               <w:rPr>
@@ -7979,6 +7628,7 @@
                 <w:color w:val="000000"/>
                 <w:sz w:val="20"/>
                 <w:szCs w:val="20"/>
+                <w:lang w:val="nb-NO"/>
               </w:rPr>
               <w:t>2</w:t>
             </w:r>
@@ -7988,12 +7638,6 @@
       <w:tr>
         <w:tblPrEx>
           <w:shd w:val="clear" w:color="auto" w:fill="auto"/>
-          <w:tblCellMar>
-            <w:top w:w="0" w:type="dxa"/>
-            <w:left w:w="0" w:type="dxa"/>
-            <w:bottom w:w="0" w:type="dxa"/>
-            <w:right w:w="0" w:type="dxa"/>
-          </w:tblCellMar>
         </w:tblPrEx>
         <w:trPr>
           <w:trHeight w:val="280"/>
@@ -8047,6 +7691,9 @@
           <w:p>
             <w:pPr>
               <w:jc w:val="right"/>
+              <w:rPr>
+                <w:lang w:val="nb-NO"/>
+              </w:rPr>
             </w:pPr>
             <w:r>
               <w:rPr>
@@ -8054,6 +7701,7 @@
                 <w:color w:val="000000"/>
                 <w:sz w:val="20"/>
                 <w:szCs w:val="20"/>
+                <w:lang w:val="nb-NO"/>
               </w:rPr>
               <w:t>2</w:t>
             </w:r>
@@ -8142,19 +7790,7 @@
               <w:rPr>
                 <w:rFonts w:eastAsia="Arial Unicode MS" w:cs="Arial Unicode MS"/>
               </w:rPr>
-              <w:t>h</w:t>
-            </w:r>
-            <w:r>
-              <w:rPr>
-                <w:rFonts w:eastAsia="Arial Unicode MS" w:cs="Arial Unicode MS"/>
-              </w:rPr>
-              <w:t>ø</w:t>
-            </w:r>
-            <w:r>
-              <w:rPr>
-                <w:rFonts w:eastAsia="Arial Unicode MS" w:cs="Arial Unicode MS"/>
-              </w:rPr>
-              <w:t>yre</w:t>
+              <w:t>høyre</w:t>
             </w:r>
           </w:p>
         </w:tc>
@@ -8192,164 +7828,606 @@
     <w:p>
       <w:pPr>
         <w:pStyle w:val="Brdtekst"/>
+        <w:rPr>
+          <w:lang w:val="nb-NO"/>
+        </w:rPr>
       </w:pPr>
     </w:p>
     <w:p>
       <w:pPr>
         <w:pStyle w:val="Brdtekst"/>
+        <w:rPr>
+          <w:lang w:val="nb-NO"/>
+        </w:rPr>
       </w:pPr>
     </w:p>
     <w:p>
       <w:pPr>
         <w:pStyle w:val="Brdtekst"/>
+        <w:rPr>
+          <w:lang w:val="nb-NO"/>
+        </w:rPr>
       </w:pPr>
     </w:p>
     <w:p>
       <w:pPr>
         <w:pStyle w:val="Brdtekst"/>
+        <w:rPr>
+          <w:lang w:val="nb-NO"/>
+        </w:rPr>
       </w:pPr>
     </w:p>
     <w:p>
       <w:pPr>
         <w:pStyle w:val="Brdtekst"/>
+        <w:rPr>
+          <w:lang w:val="nb-NO"/>
+        </w:rPr>
       </w:pPr>
     </w:p>
     <w:p>
       <w:pPr>
         <w:pStyle w:val="Brdtekst"/>
+        <w:rPr>
+          <w:lang w:val="nb-NO"/>
+        </w:rPr>
       </w:pPr>
     </w:p>
     <w:p>
       <w:pPr>
         <w:pStyle w:val="Brdtekst"/>
+        <w:rPr>
+          <w:lang w:val="nb-NO"/>
+        </w:rPr>
       </w:pPr>
     </w:p>
     <w:p>
       <w:pPr>
         <w:pStyle w:val="Brdtekst"/>
+        <w:rPr>
+          <w:lang w:val="nb-NO"/>
+        </w:rPr>
       </w:pPr>
     </w:p>
     <w:p>
       <w:pPr>
         <w:pStyle w:val="Brdtekst"/>
+        <w:rPr>
+          <w:lang w:val="nb-NO"/>
+        </w:rPr>
       </w:pPr>
     </w:p>
     <w:p>
       <w:pPr>
         <w:pStyle w:val="Brdtekst"/>
+        <w:rPr>
+          <w:lang w:val="nb-NO"/>
+        </w:rPr>
       </w:pPr>
     </w:p>
     <w:p>
       <w:pPr>
         <w:pStyle w:val="Brdtekst"/>
+        <w:rPr>
+          <w:lang w:val="nb-NO"/>
+        </w:rPr>
       </w:pPr>
     </w:p>
     <w:p>
       <w:pPr>
         <w:pStyle w:val="Brdtekst"/>
+        <w:rPr>
+          <w:lang w:val="nb-NO"/>
+        </w:rPr>
       </w:pPr>
     </w:p>
     <w:p>
       <w:pPr>
         <w:pStyle w:val="Brdtekst"/>
+        <w:rPr>
+          <w:lang w:val="nb-NO"/>
+        </w:rPr>
       </w:pPr>
     </w:p>
     <w:p>
       <w:pPr>
         <w:pStyle w:val="Brdtekst"/>
+        <w:rPr>
+          <w:lang w:val="nb-NO"/>
+        </w:rPr>
       </w:pPr>
     </w:p>
     <w:p>
       <w:pPr>
         <w:pStyle w:val="Brdtekst"/>
+        <w:rPr>
+          <w:lang w:val="nb-NO"/>
+        </w:rPr>
       </w:pPr>
     </w:p>
     <w:p>
       <w:pPr>
         <w:pStyle w:val="Brdtekst"/>
+        <w:rPr>
+          <w:lang w:val="nb-NO"/>
+        </w:rPr>
       </w:pPr>
     </w:p>
     <w:p>
       <w:pPr>
         <w:pStyle w:val="Brdtekst"/>
+        <w:rPr>
+          <w:lang w:val="nb-NO"/>
+        </w:rPr>
       </w:pPr>
     </w:p>
     <w:p>
       <w:pPr>
         <w:pStyle w:val="Brdtekst"/>
+        <w:rPr>
+          <w:lang w:val="nb-NO"/>
+        </w:rPr>
       </w:pPr>
     </w:p>
     <w:p>
       <w:pPr>
         <w:pStyle w:val="Brdtekst"/>
+        <w:rPr>
+          <w:lang w:val="nb-NO"/>
+        </w:rPr>
       </w:pPr>
     </w:p>
     <w:p>
       <w:pPr>
         <w:pStyle w:val="Brdtekst"/>
+        <w:rPr>
+          <w:lang w:val="nb-NO"/>
+        </w:rPr>
       </w:pPr>
     </w:p>
     <w:p>
       <w:pPr>
         <w:pStyle w:val="Brdtekst"/>
+        <w:rPr>
+          <w:lang w:val="nb-NO"/>
+        </w:rPr>
       </w:pPr>
     </w:p>
     <w:p>
       <w:pPr>
         <w:pStyle w:val="Brdtekst"/>
+        <w:rPr>
+          <w:lang w:val="nb-NO"/>
+        </w:rPr>
       </w:pPr>
     </w:p>
     <w:p>
       <w:pPr>
         <w:pStyle w:val="Brdtekst"/>
+        <w:rPr>
+          <w:lang w:val="nb-NO"/>
+        </w:rPr>
       </w:pPr>
     </w:p>
     <w:p>
       <w:pPr>
         <w:pStyle w:val="Brdtekst"/>
+        <w:rPr>
+          <w:lang w:val="nb-NO"/>
+        </w:rPr>
       </w:pPr>
     </w:p>
     <w:p>
       <w:pPr>
         <w:pStyle w:val="Brdtekst"/>
+        <w:rPr>
+          <w:lang w:val="nb-NO"/>
+        </w:rPr>
       </w:pPr>
       <w:r>
+        <w:rPr>
+          <w:lang w:val="nb-NO"/>
+        </w:rPr>
         <w:t>c)</w:t>
       </w:r>
     </w:p>
     <w:p>
       <w:pPr>
         <w:pStyle w:val="Brdtekst"/>
+        <w:rPr>
+          <w:lang w:val="nb-NO"/>
+        </w:rPr>
       </w:pPr>
       <w:r>
+        <w:rPr>
+          <w:lang w:val="nb-NO"/>
+        </w:rPr>
         <w:br/>
-      </w:r>
-      <w:r>
-        <w:t>In the parking gate controller task, the machine has four possible states.</w:t>
-      </w:r>
-      <w:r>
+        <w:t xml:space="preserve">In </w:t>
+      </w:r>
+      <w:proofErr w:type="spellStart"/>
+      <w:r>
+        <w:rPr>
+          <w:lang w:val="nb-NO"/>
+        </w:rPr>
+        <w:t>the</w:t>
+      </w:r>
+      <w:proofErr w:type="spellEnd"/>
+      <w:r>
+        <w:rPr>
+          <w:lang w:val="nb-NO"/>
+        </w:rPr>
+        <w:t xml:space="preserve"> </w:t>
+      </w:r>
+      <w:proofErr w:type="spellStart"/>
+      <w:r>
+        <w:rPr>
+          <w:lang w:val="nb-NO"/>
+        </w:rPr>
+        <w:t>parking</w:t>
+      </w:r>
+      <w:proofErr w:type="spellEnd"/>
+      <w:r>
+        <w:rPr>
+          <w:lang w:val="nb-NO"/>
+        </w:rPr>
+        <w:t xml:space="preserve"> gate </w:t>
+      </w:r>
+      <w:proofErr w:type="spellStart"/>
+      <w:r>
+        <w:rPr>
+          <w:lang w:val="nb-NO"/>
+        </w:rPr>
+        <w:t>controller</w:t>
+      </w:r>
+      <w:proofErr w:type="spellEnd"/>
+      <w:r>
+        <w:rPr>
+          <w:lang w:val="nb-NO"/>
+        </w:rPr>
+        <w:t xml:space="preserve"> </w:t>
+      </w:r>
+      <w:proofErr w:type="spellStart"/>
+      <w:r>
+        <w:rPr>
+          <w:lang w:val="nb-NO"/>
+        </w:rPr>
+        <w:t>task</w:t>
+      </w:r>
+      <w:proofErr w:type="spellEnd"/>
+      <w:r>
+        <w:rPr>
+          <w:lang w:val="nb-NO"/>
+        </w:rPr>
+        <w:t xml:space="preserve">, </w:t>
+      </w:r>
+      <w:proofErr w:type="spellStart"/>
+      <w:r>
+        <w:rPr>
+          <w:lang w:val="nb-NO"/>
+        </w:rPr>
+        <w:t>the</w:t>
+      </w:r>
+      <w:proofErr w:type="spellEnd"/>
+      <w:r>
+        <w:rPr>
+          <w:lang w:val="nb-NO"/>
+        </w:rPr>
+        <w:t xml:space="preserve"> </w:t>
+      </w:r>
+      <w:proofErr w:type="spellStart"/>
+      <w:r>
+        <w:rPr>
+          <w:lang w:val="nb-NO"/>
+        </w:rPr>
+        <w:t>machine</w:t>
+      </w:r>
+      <w:proofErr w:type="spellEnd"/>
+      <w:r>
+        <w:rPr>
+          <w:lang w:val="nb-NO"/>
+        </w:rPr>
+        <w:t xml:space="preserve"> has </w:t>
+      </w:r>
+      <w:proofErr w:type="spellStart"/>
+      <w:r>
+        <w:rPr>
+          <w:lang w:val="nb-NO"/>
+        </w:rPr>
+        <w:t>four</w:t>
+      </w:r>
+      <w:proofErr w:type="spellEnd"/>
+      <w:r>
+        <w:rPr>
+          <w:lang w:val="nb-NO"/>
+        </w:rPr>
+        <w:t xml:space="preserve"> </w:t>
+      </w:r>
+      <w:proofErr w:type="spellStart"/>
+      <w:r>
+        <w:rPr>
+          <w:lang w:val="nb-NO"/>
+        </w:rPr>
+        <w:t>possible</w:t>
+      </w:r>
+      <w:proofErr w:type="spellEnd"/>
+      <w:r>
+        <w:rPr>
+          <w:lang w:val="nb-NO"/>
+        </w:rPr>
+        <w:t xml:space="preserve"> </w:t>
+      </w:r>
+      <w:proofErr w:type="spellStart"/>
+      <w:r>
+        <w:rPr>
+          <w:lang w:val="nb-NO"/>
+        </w:rPr>
+        <w:t>states</w:t>
+      </w:r>
+      <w:proofErr w:type="spellEnd"/>
+      <w:r>
+        <w:rPr>
+          <w:lang w:val="nb-NO"/>
+        </w:rPr>
+        <w:t>.</w:t>
+      </w:r>
+      <w:r>
+        <w:rPr>
+          <w:lang w:val="nb-NO"/>
+        </w:rPr>
         <w:br/>
       </w:r>
       <w:r>
+        <w:rPr>
+          <w:lang w:val="nb-NO"/>
+        </w:rPr>
         <w:br/>
-      </w:r>
-      <w:r>
-        <w:t xml:space="preserve">'Waiting' - for car </w:t>
-      </w:r>
-      <w:r>
-        <w:t>to arrive at the gate</w:t>
-      </w:r>
-      <w:r>
+        <w:t>'</w:t>
+      </w:r>
+      <w:proofErr w:type="spellStart"/>
+      <w:r>
+        <w:rPr>
+          <w:lang w:val="nb-NO"/>
+        </w:rPr>
+        <w:t>Waiting</w:t>
+      </w:r>
+      <w:proofErr w:type="spellEnd"/>
+      <w:r>
+        <w:rPr>
+          <w:lang w:val="nb-NO"/>
+        </w:rPr>
+        <w:t xml:space="preserve">' - for </w:t>
+      </w:r>
+      <w:proofErr w:type="spellStart"/>
+      <w:r>
+        <w:rPr>
+          <w:lang w:val="nb-NO"/>
+        </w:rPr>
+        <w:t>car</w:t>
+      </w:r>
+      <w:proofErr w:type="spellEnd"/>
+      <w:r>
+        <w:rPr>
+          <w:lang w:val="nb-NO"/>
+        </w:rPr>
+        <w:t xml:space="preserve"> to </w:t>
+      </w:r>
+      <w:proofErr w:type="spellStart"/>
+      <w:r>
+        <w:rPr>
+          <w:lang w:val="nb-NO"/>
+        </w:rPr>
+        <w:t>arrive</w:t>
+      </w:r>
+      <w:proofErr w:type="spellEnd"/>
+      <w:r>
+        <w:rPr>
+          <w:lang w:val="nb-NO"/>
+        </w:rPr>
+        <w:t xml:space="preserve"> at </w:t>
+      </w:r>
+      <w:proofErr w:type="spellStart"/>
+      <w:r>
+        <w:rPr>
+          <w:lang w:val="nb-NO"/>
+        </w:rPr>
+        <w:t>the</w:t>
+      </w:r>
+      <w:proofErr w:type="spellEnd"/>
+      <w:r>
+        <w:rPr>
+          <w:lang w:val="nb-NO"/>
+        </w:rPr>
+        <w:t xml:space="preserve"> gate</w:t>
+      </w:r>
+      <w:r>
+        <w:rPr>
+          <w:lang w:val="nb-NO"/>
+        </w:rPr>
         <w:br/>
-      </w:r>
-      <w:r>
-        <w:t>'Raising' - for raising the arm</w:t>
-      </w:r>
-      <w:r>
+        <w:t>'</w:t>
+      </w:r>
+      <w:proofErr w:type="spellStart"/>
+      <w:r>
+        <w:rPr>
+          <w:lang w:val="nb-NO"/>
+        </w:rPr>
+        <w:t>Raising</w:t>
+      </w:r>
+      <w:proofErr w:type="spellEnd"/>
+      <w:r>
+        <w:rPr>
+          <w:lang w:val="nb-NO"/>
+        </w:rPr>
+        <w:t xml:space="preserve">' - for </w:t>
+      </w:r>
+      <w:proofErr w:type="spellStart"/>
+      <w:r>
+        <w:rPr>
+          <w:lang w:val="nb-NO"/>
+        </w:rPr>
+        <w:t>raising</w:t>
+      </w:r>
+      <w:proofErr w:type="spellEnd"/>
+      <w:r>
+        <w:rPr>
+          <w:lang w:val="nb-NO"/>
+        </w:rPr>
+        <w:t xml:space="preserve"> </w:t>
+      </w:r>
+      <w:proofErr w:type="spellStart"/>
+      <w:r>
+        <w:rPr>
+          <w:lang w:val="nb-NO"/>
+        </w:rPr>
+        <w:t>the</w:t>
+      </w:r>
+      <w:proofErr w:type="spellEnd"/>
+      <w:r>
+        <w:rPr>
+          <w:lang w:val="nb-NO"/>
+        </w:rPr>
+        <w:t xml:space="preserve"> arm</w:t>
+      </w:r>
+      <w:r>
+        <w:rPr>
+          <w:lang w:val="nb-NO"/>
+        </w:rPr>
         <w:br/>
-      </w:r>
-      <w:r>
-        <w:t>'Raised' - the arm is at the top position and we're waiting for the car to drive thro</w:t>
+        <w:t>'</w:t>
+      </w:r>
+      <w:proofErr w:type="spellStart"/>
+      <w:r>
+        <w:rPr>
+          <w:lang w:val="nb-NO"/>
+        </w:rPr>
+        <w:t>Raised</w:t>
+      </w:r>
+      <w:proofErr w:type="spellEnd"/>
+      <w:r>
+        <w:rPr>
+          <w:lang w:val="nb-NO"/>
+        </w:rPr>
+        <w:t xml:space="preserve">' - </w:t>
+      </w:r>
+      <w:proofErr w:type="spellStart"/>
+      <w:r>
+        <w:rPr>
+          <w:lang w:val="nb-NO"/>
+        </w:rPr>
+        <w:t>the</w:t>
+      </w:r>
+      <w:proofErr w:type="spellEnd"/>
+      <w:r>
+        <w:rPr>
+          <w:lang w:val="nb-NO"/>
+        </w:rPr>
+        <w:t xml:space="preserve"> arm is at </w:t>
+      </w:r>
+      <w:proofErr w:type="spellStart"/>
+      <w:r>
+        <w:rPr>
+          <w:lang w:val="nb-NO"/>
+        </w:rPr>
+        <w:t>the</w:t>
+      </w:r>
+      <w:proofErr w:type="spellEnd"/>
+      <w:r>
+        <w:rPr>
+          <w:lang w:val="nb-NO"/>
+        </w:rPr>
+        <w:t xml:space="preserve"> </w:t>
+      </w:r>
+      <w:proofErr w:type="spellStart"/>
+      <w:r>
+        <w:rPr>
+          <w:lang w:val="nb-NO"/>
+        </w:rPr>
+        <w:t>top</w:t>
+      </w:r>
+      <w:proofErr w:type="spellEnd"/>
+      <w:r>
+        <w:rPr>
+          <w:lang w:val="nb-NO"/>
+        </w:rPr>
+        <w:t xml:space="preserve"> </w:t>
+      </w:r>
+      <w:proofErr w:type="spellStart"/>
+      <w:r>
+        <w:rPr>
+          <w:lang w:val="nb-NO"/>
+        </w:rPr>
+        <w:t>position</w:t>
+      </w:r>
+      <w:proofErr w:type="spellEnd"/>
+      <w:r>
+        <w:rPr>
+          <w:lang w:val="nb-NO"/>
+        </w:rPr>
+        <w:t xml:space="preserve"> and </w:t>
+      </w:r>
+      <w:proofErr w:type="spellStart"/>
+      <w:r>
+        <w:rPr>
+          <w:lang w:val="nb-NO"/>
+        </w:rPr>
+        <w:t>we're</w:t>
+      </w:r>
+      <w:proofErr w:type="spellEnd"/>
+      <w:r>
+        <w:rPr>
+          <w:lang w:val="nb-NO"/>
+        </w:rPr>
+        <w:t xml:space="preserve"> </w:t>
+      </w:r>
+      <w:proofErr w:type="spellStart"/>
+      <w:r>
+        <w:rPr>
+          <w:lang w:val="nb-NO"/>
+        </w:rPr>
+        <w:t>waiting</w:t>
+      </w:r>
+      <w:proofErr w:type="spellEnd"/>
+      <w:r>
+        <w:rPr>
+          <w:lang w:val="nb-NO"/>
+        </w:rPr>
+        <w:t xml:space="preserve"> for </w:t>
+      </w:r>
+      <w:proofErr w:type="spellStart"/>
+      <w:r>
+        <w:rPr>
+          <w:lang w:val="nb-NO"/>
+        </w:rPr>
+        <w:t>the</w:t>
+      </w:r>
+      <w:proofErr w:type="spellEnd"/>
+      <w:r>
+        <w:rPr>
+          <w:lang w:val="nb-NO"/>
+        </w:rPr>
+        <w:t xml:space="preserve"> </w:t>
+      </w:r>
+      <w:proofErr w:type="spellStart"/>
+      <w:r>
+        <w:rPr>
+          <w:lang w:val="nb-NO"/>
+        </w:rPr>
+        <w:t>car</w:t>
+      </w:r>
+      <w:proofErr w:type="spellEnd"/>
+      <w:r>
+        <w:rPr>
+          <w:lang w:val="nb-NO"/>
+        </w:rPr>
+        <w:t xml:space="preserve"> to drive </w:t>
+      </w:r>
+      <w:proofErr w:type="spellStart"/>
+      <w:r>
+        <w:rPr>
+          <w:lang w:val="nb-NO"/>
+        </w:rPr>
+        <w:t>thro</w:t>
       </w:r>
       <w:r>
         <w:rPr>
@@ -8408,36 +8486,199 @@
         </w:drawing>
       </w:r>
       <w:r>
-        <w:t>ugh the gate</w:t>
-      </w:r>
-      <w:r>
+        <w:rPr>
+          <w:lang w:val="nb-NO"/>
+        </w:rPr>
+        <w:t>ugh</w:t>
+      </w:r>
+      <w:proofErr w:type="spellEnd"/>
+      <w:r>
+        <w:rPr>
+          <w:lang w:val="nb-NO"/>
+        </w:rPr>
+        <w:t xml:space="preserve"> </w:t>
+      </w:r>
+      <w:proofErr w:type="spellStart"/>
+      <w:r>
+        <w:rPr>
+          <w:lang w:val="nb-NO"/>
+        </w:rPr>
+        <w:t>the</w:t>
+      </w:r>
+      <w:proofErr w:type="spellEnd"/>
+      <w:r>
+        <w:rPr>
+          <w:lang w:val="nb-NO"/>
+        </w:rPr>
+        <w:t xml:space="preserve"> gate</w:t>
+      </w:r>
+      <w:r>
+        <w:rPr>
+          <w:lang w:val="nb-NO"/>
+        </w:rPr>
         <w:br/>
-      </w:r>
-      <w:r>
-        <w:t>'Lowering' - lowering the arm after the care has passed through the gate</w:t>
+        <w:t>'</w:t>
+      </w:r>
+      <w:proofErr w:type="spellStart"/>
+      <w:r>
+        <w:rPr>
+          <w:lang w:val="nb-NO"/>
+        </w:rPr>
+        <w:t>Lowering</w:t>
+      </w:r>
+      <w:proofErr w:type="spellEnd"/>
+      <w:r>
+        <w:rPr>
+          <w:lang w:val="nb-NO"/>
+        </w:rPr>
+        <w:t xml:space="preserve">' - </w:t>
+      </w:r>
+      <w:proofErr w:type="spellStart"/>
+      <w:r>
+        <w:rPr>
+          <w:lang w:val="nb-NO"/>
+        </w:rPr>
+        <w:t>lowering</w:t>
+      </w:r>
+      <w:proofErr w:type="spellEnd"/>
+      <w:r>
+        <w:rPr>
+          <w:lang w:val="nb-NO"/>
+        </w:rPr>
+        <w:t xml:space="preserve"> </w:t>
+      </w:r>
+      <w:proofErr w:type="spellStart"/>
+      <w:r>
+        <w:rPr>
+          <w:lang w:val="nb-NO"/>
+        </w:rPr>
+        <w:t>the</w:t>
+      </w:r>
+      <w:proofErr w:type="spellEnd"/>
+      <w:r>
+        <w:rPr>
+          <w:lang w:val="nb-NO"/>
+        </w:rPr>
+        <w:t xml:space="preserve"> arm </w:t>
+      </w:r>
+      <w:proofErr w:type="spellStart"/>
+      <w:r>
+        <w:rPr>
+          <w:lang w:val="nb-NO"/>
+        </w:rPr>
+        <w:t>after</w:t>
+      </w:r>
+      <w:proofErr w:type="spellEnd"/>
+      <w:r>
+        <w:rPr>
+          <w:lang w:val="nb-NO"/>
+        </w:rPr>
+        <w:t xml:space="preserve"> </w:t>
+      </w:r>
+      <w:proofErr w:type="spellStart"/>
+      <w:r>
+        <w:rPr>
+          <w:lang w:val="nb-NO"/>
+        </w:rPr>
+        <w:t>the</w:t>
+      </w:r>
+      <w:proofErr w:type="spellEnd"/>
+      <w:r>
+        <w:rPr>
+          <w:lang w:val="nb-NO"/>
+        </w:rPr>
+        <w:t xml:space="preserve"> </w:t>
+      </w:r>
+      <w:proofErr w:type="spellStart"/>
+      <w:r>
+        <w:rPr>
+          <w:lang w:val="nb-NO"/>
+        </w:rPr>
+        <w:t>care</w:t>
+      </w:r>
+      <w:proofErr w:type="spellEnd"/>
+      <w:r>
+        <w:rPr>
+          <w:lang w:val="nb-NO"/>
+        </w:rPr>
+        <w:t xml:space="preserve"> has </w:t>
+      </w:r>
+      <w:proofErr w:type="spellStart"/>
+      <w:r>
+        <w:rPr>
+          <w:lang w:val="nb-NO"/>
+        </w:rPr>
+        <w:t>passed</w:t>
+      </w:r>
+      <w:proofErr w:type="spellEnd"/>
+      <w:r>
+        <w:rPr>
+          <w:lang w:val="nb-NO"/>
+        </w:rPr>
+        <w:t xml:space="preserve"> </w:t>
+      </w:r>
+      <w:proofErr w:type="spellStart"/>
+      <w:r>
+        <w:rPr>
+          <w:lang w:val="nb-NO"/>
+        </w:rPr>
+        <w:t>through</w:t>
+      </w:r>
+      <w:proofErr w:type="spellEnd"/>
+      <w:r>
+        <w:rPr>
+          <w:lang w:val="nb-NO"/>
+        </w:rPr>
+        <w:t xml:space="preserve"> </w:t>
+      </w:r>
+      <w:proofErr w:type="spellStart"/>
+      <w:r>
+        <w:rPr>
+          <w:lang w:val="nb-NO"/>
+        </w:rPr>
+        <w:t>the</w:t>
+      </w:r>
+      <w:proofErr w:type="spellEnd"/>
+      <w:r>
+        <w:rPr>
+          <w:lang w:val="nb-NO"/>
+        </w:rPr>
+        <w:t xml:space="preserve"> gate</w:t>
       </w:r>
     </w:p>
     <w:p>
       <w:pPr>
         <w:pStyle w:val="Brdtekst"/>
+        <w:rPr>
+          <w:lang w:val="nb-NO"/>
+        </w:rPr>
       </w:pPr>
     </w:p>
     <w:p>
       <w:pPr>
         <w:pStyle w:val="Brdtekst"/>
+        <w:rPr>
+          <w:lang w:val="nb-NO"/>
+        </w:rPr>
       </w:pPr>
       <w:r>
-        <w:t>Båten på venstre side. (laste</w:t>
-      </w:r>
-      <w:r>
-        <w:t>r på/av)</w:t>
+        <w:rPr>
+          <w:lang w:val="nb-NO"/>
+        </w:rPr>
+        <w:t>Båten på venstre side. (laster på/av)</w:t>
       </w:r>
     </w:p>
     <w:p>
       <w:pPr>
         <w:pStyle w:val="Brdtekst"/>
+        <w:rPr>
+          <w:lang w:val="nb-NO"/>
+        </w:rPr>
       </w:pPr>
       <w:r>
+        <w:rPr>
+          <w:lang w:val="nb-NO"/>
+        </w:rPr>
         <w:tab/>
         <w:t xml:space="preserve">Man går i båt </w:t>
       </w:r>
@@ -8445,16 +8686,28 @@
     <w:p>
       <w:pPr>
         <w:pStyle w:val="Brdtekst"/>
+        <w:rPr>
+          <w:lang w:val="nb-NO"/>
+        </w:rPr>
       </w:pPr>
       <w:r>
+        <w:rPr>
+          <w:lang w:val="nb-NO"/>
+        </w:rPr>
         <w:t xml:space="preserve">Båten krysser </w:t>
       </w:r>
     </w:p>
     <w:p>
       <w:pPr>
         <w:pStyle w:val="Brdtekst"/>
+        <w:rPr>
+          <w:lang w:val="nb-NO"/>
+        </w:rPr>
       </w:pPr>
       <w:r>
+        <w:rPr>
+          <w:lang w:val="nb-NO"/>
+        </w:rPr>
         <w:tab/>
         <w:t>Man går på lang</w:t>
       </w:r>
@@ -8462,16 +8715,28 @@
     <w:p>
       <w:pPr>
         <w:pStyle w:val="Brdtekst"/>
+        <w:rPr>
+          <w:lang w:val="nb-NO"/>
+        </w:rPr>
       </w:pPr>
       <w:r>
+        <w:rPr>
+          <w:lang w:val="nb-NO"/>
+        </w:rPr>
         <w:t>Båten på høyre side (laster på av)</w:t>
       </w:r>
     </w:p>
     <w:p>
       <w:pPr>
         <w:pStyle w:val="Brdtekst"/>
+        <w:rPr>
+          <w:lang w:val="nb-NO"/>
+        </w:rPr>
       </w:pPr>
       <w:r>
+        <w:rPr>
+          <w:lang w:val="nb-NO"/>
+        </w:rPr>
         <w:tab/>
         <w:t>Man går i båt</w:t>
       </w:r>
@@ -8479,36 +8744,168 @@
     <w:p>
       <w:pPr>
         <w:pStyle w:val="Brdtekst"/>
+        <w:rPr>
+          <w:lang w:val="nb-NO"/>
+        </w:rPr>
       </w:pPr>
       <w:r>
+        <w:rPr>
+          <w:lang w:val="nb-NO"/>
+        </w:rPr>
         <w:t xml:space="preserve">Båten krysser </w:t>
       </w:r>
     </w:p>
     <w:p>
       <w:pPr>
         <w:pStyle w:val="Brdtekst"/>
-      </w:pPr>
-      <w:r>
-        <w:tab/>
-      </w:r>
-    </w:p>
-    <w:p>
-      <w:pPr>
-        <w:pStyle w:val="Brdtekst"/>
+        <w:rPr>
+          <w:lang w:val="nb-NO"/>
+        </w:rPr>
       </w:pPr>
     </w:p>
     <w:p>
       <w:pPr>
         <w:pStyle w:val="Brdtekst"/>
+        <w:rPr>
+          <w:lang w:val="nb-NO"/>
+        </w:rPr>
       </w:pPr>
       <w:r>
+        <w:rPr>
+          <w:lang w:val="nb-NO"/>
+        </w:rPr>
         <w:lastRenderedPageBreak/>
+        <w:t>Vi kan sette opp en formel for å se alle mulige tilstander verdenen kan ha ved å se på hvor reven, kornet og kyllingen kan være. Det er 3</w:t>
+      </w:r>
+      <w:r>
+        <w:rPr>
+          <w:lang w:val="nb-NO"/>
+        </w:rPr>
+        <w:t xml:space="preserve"> </w:t>
+      </w:r>
+      <w:r>
+        <w:rPr>
+          <w:lang w:val="nb-NO"/>
+        </w:rPr>
+        <w:t xml:space="preserve">objekter som kan være på 4 forskjellige plasser. </w:t>
+      </w:r>
+    </w:p>
+    <w:p>
+      <w:pPr>
+        <w:pStyle w:val="Brdtekst"/>
+        <w:rPr>
+          <w:lang w:val="nb-NO"/>
+        </w:rPr>
+      </w:pPr>
+      <m:oMath>
+        <m:sSup>
+          <m:sSupPr>
+            <m:ctrlPr>
+              <w:rPr>
+                <w:rFonts w:ascii="Cambria Math" w:hAnsi="Cambria Math"/>
+                <w:i/>
+                <w:lang w:val="nb-NO"/>
+              </w:rPr>
+            </m:ctrlPr>
+          </m:sSupPr>
+          <m:e>
+            <m:r>
+              <w:rPr>
+                <w:rFonts w:ascii="Cambria Math" w:hAnsi="Cambria Math"/>
+                <w:lang w:val="nb-NO"/>
+              </w:rPr>
+              <m:t>3</m:t>
+            </m:r>
+          </m:e>
+          <m:sup>
+            <m:r>
+              <w:rPr>
+                <w:rFonts w:ascii="Cambria Math" w:hAnsi="Cambria Math"/>
+                <w:lang w:val="nb-NO"/>
+              </w:rPr>
+              <m:t>4</m:t>
+            </m:r>
+          </m:sup>
+        </m:sSup>
+        <m:r>
+          <w:rPr>
+            <w:rFonts w:ascii="Cambria Math" w:hAnsi="Cambria Math"/>
+            <w:lang w:val="nb-NO"/>
+          </w:rPr>
+          <m:t xml:space="preserve">= </m:t>
+        </m:r>
+      </m:oMath>
+      <w:r>
+        <w:rPr>
+          <w:lang w:val="nb-NO"/>
+        </w:rPr>
+        <w:t xml:space="preserve">81 </w:t>
+      </w:r>
+    </w:p>
+    <w:p>
+      <w:pPr>
+        <w:pStyle w:val="Brdtekst"/>
+        <w:rPr>
+          <w:lang w:val="nb-NO"/>
+        </w:rPr>
+      </w:pPr>
+      <w:r>
+        <w:rPr>
+          <w:lang w:val="nb-NO"/>
+        </w:rPr>
+        <w:t xml:space="preserve">Det er 81 mulige tilstander verdenen kan ha. </w:t>
+      </w:r>
+      <w:bookmarkStart w:id="0" w:name="_GoBack"/>
+      <w:bookmarkEnd w:id="0"/>
+    </w:p>
+    <w:p>
+      <w:pPr>
+        <w:pStyle w:val="Brdtekst"/>
+        <w:rPr>
+          <w:lang w:val="nb-NO"/>
+        </w:rPr>
+      </w:pPr>
+    </w:p>
+    <w:p>
+      <w:pPr>
+        <w:pStyle w:val="Brdtekst"/>
+        <w:rPr>
+          <w:lang w:val="nb-NO"/>
+        </w:rPr>
+      </w:pPr>
+      <w:r>
+        <w:rPr>
+          <w:lang w:val="nb-NO"/>
+        </w:rPr>
+        <w:tab/>
+      </w:r>
+    </w:p>
+    <w:p>
+      <w:pPr>
+        <w:pStyle w:val="Brdtekst"/>
+        <w:rPr>
+          <w:lang w:val="nb-NO"/>
+        </w:rPr>
+      </w:pPr>
+    </w:p>
+    <w:p>
+      <w:pPr>
+        <w:pStyle w:val="Brdtekst"/>
+        <w:rPr>
+          <w:lang w:val="nb-NO"/>
+        </w:rPr>
+      </w:pPr>
+      <w:r>
+        <w:rPr>
+          <w:lang w:val="nb-NO"/>
+        </w:rPr>
         <w:t xml:space="preserve">d) </w:t>
       </w:r>
       <w:hyperlink r:id="rId9" w:history="1">
         <w:r>
           <w:rPr>
             <w:rStyle w:val="Hyperlink0"/>
+            <w:lang w:val="nb-NO"/>
           </w:rPr>
           <w:t>https://github.com/Mathih13/IS-105_2016_Gruppe-5/commit/a9d3bd71c0265772ca46c92ef13a8cf39aa08fa7</w:t>
         </w:r>
@@ -8579,12 +8976,21 @@
         <w:tab w:val="right" w:pos="9360"/>
       </w:tabs>
     </w:pPr>
+    <w:proofErr w:type="spellStart"/>
     <w:r>
       <w:rPr>
         <w:sz w:val="24"/>
         <w:szCs w:val="24"/>
       </w:rPr>
-      <w:t>Oppgaver ICA06</w:t>
+      <w:t>Oppgaver</w:t>
+    </w:r>
+    <w:proofErr w:type="spellEnd"/>
+    <w:r>
+      <w:rPr>
+        <w:sz w:val="24"/>
+        <w:szCs w:val="24"/>
+      </w:rPr>
+      <w:t xml:space="preserve"> ICA06</w:t>
     </w:r>
     <w:r>
       <w:rPr>
@@ -8593,12 +8999,21 @@
       </w:rPr>
       <w:tab/>
     </w:r>
+    <w:proofErr w:type="spellStart"/>
     <w:r>
       <w:rPr>
         <w:sz w:val="24"/>
         <w:szCs w:val="24"/>
       </w:rPr>
-      <w:t>Gruppe 5</w:t>
+      <w:t>Gruppe</w:t>
+    </w:r>
+    <w:proofErr w:type="spellEnd"/>
+    <w:r>
+      <w:rPr>
+        <w:sz w:val="24"/>
+        <w:szCs w:val="24"/>
+      </w:rPr>
+      <w:t xml:space="preserve"> 5</w:t>
     </w:r>
   </w:p>
 </w:hdr>
@@ -9109,6 +9524,16 @@
     <w:basedOn w:val="Hyperkobling"/>
     <w:rPr>
       <w:u w:val="single"/>
+    </w:rPr>
+  </w:style>
+  <w:style w:type="character" w:styleId="Plassholdertekst">
+    <w:name w:val="Placeholder Text"/>
+    <w:basedOn w:val="Standardskriftforavsnitt"/>
+    <w:uiPriority w:val="99"/>
+    <w:semiHidden/>
+    <w:rsid w:val="009010E0"/>
+    <w:rPr>
+      <w:color w:val="808080"/>
     </w:rPr>
   </w:style>
 </w:styles>

</xml_diff>